<commit_message>
Spring Backlog  / Video Demo Sim
Co-Authored-By: Nacib Mariem <67750731+Nacib1999@users.noreply.github.com>
</commit_message>
<xml_diff>
--- a/Journal Et Rapport/AhmedElmoezNoomen--Nacib Mariem-rapport.docx
+++ b/Journal Et Rapport/AhmedElmoezNoomen--Nacib Mariem-rapport.docx
@@ -11,6 +11,66 @@
           <w:sz w:val="20"/>
         </w:rPr>
       </w:pPr>
+      <w:r>
+        <w:rPr>
+          <w:rFonts w:eastAsiaTheme="minorHAnsi"/>
+          <w:noProof/>
+          <w:color w:val="4F81BD" w:themeColor="accent1"/>
+        </w:rPr>
+        <w:drawing>
+          <wp:anchor distT="0" distB="0" distL="114300" distR="114300" simplePos="0" relativeHeight="487591936" behindDoc="0" locked="0" layoutInCell="1" allowOverlap="1" wp14:anchorId="3E1201B9" wp14:editId="640C34C5">
+            <wp:simplePos x="0" y="0"/>
+            <wp:positionH relativeFrom="margin">
+              <wp:posOffset>-266700</wp:posOffset>
+            </wp:positionH>
+            <wp:positionV relativeFrom="margin">
+              <wp:posOffset>8890</wp:posOffset>
+            </wp:positionV>
+            <wp:extent cx="1954728" cy="622800"/>
+            <wp:effectExtent l="0" t="0" r="7620" b="6350"/>
+            <wp:wrapSquare wrapText="bothSides"/>
+            <wp:docPr id="17" name="Image 17"/>
+            <wp:cNvGraphicFramePr>
+              <a:graphicFrameLocks xmlns:a="http://schemas.openxmlformats.org/drawingml/2006/main" noChangeAspect="1"/>
+            </wp:cNvGraphicFramePr>
+            <a:graphic xmlns:a="http://schemas.openxmlformats.org/drawingml/2006/main">
+              <a:graphicData uri="http://schemas.openxmlformats.org/drawingml/2006/picture">
+                <pic:pic xmlns:pic="http://schemas.openxmlformats.org/drawingml/2006/picture">
+                  <pic:nvPicPr>
+                    <pic:cNvPr id="0" name="Picture 2"/>
+                    <pic:cNvPicPr>
+                      <a:picLocks noChangeAspect="1" noChangeArrowheads="1"/>
+                    </pic:cNvPicPr>
+                  </pic:nvPicPr>
+                  <pic:blipFill>
+                    <a:blip r:embed="rId8">
+                      <a:extLst>
+                        <a:ext uri="{28A0092B-C50C-407E-A947-70E740481C1C}">
+                          <a14:useLocalDpi xmlns:a14="http://schemas.microsoft.com/office/drawing/2010/main" val="0"/>
+                        </a:ext>
+                      </a:extLst>
+                    </a:blip>
+                    <a:srcRect/>
+                    <a:stretch>
+                      <a:fillRect/>
+                    </a:stretch>
+                  </pic:blipFill>
+                  <pic:spPr bwMode="auto">
+                    <a:xfrm>
+                      <a:off x="0" y="0"/>
+                      <a:ext cx="1954728" cy="622800"/>
+                    </a:xfrm>
+                    <a:prstGeom prst="rect">
+                      <a:avLst/>
+                    </a:prstGeom>
+                    <a:noFill/>
+                  </pic:spPr>
+                </pic:pic>
+              </a:graphicData>
+            </a:graphic>
+          </wp:anchor>
+        </w:drawing>
+      </w:r>
       <w:r>
         <w:rPr>
           <w:rFonts w:ascii="Times New Roman"/>
@@ -33,7 +93,7 @@
                     <pic:cNvPicPr/>
                   </pic:nvPicPr>
                   <pic:blipFill>
-                    <a:blip r:embed="rId8" cstate="print"/>
+                    <a:blip r:embed="rId9" cstate="print"/>
                     <a:stretch>
                       <a:fillRect/>
                     </a:stretch>
@@ -217,7 +277,7 @@
                     <pic:cNvPicPr/>
                   </pic:nvPicPr>
                   <pic:blipFill>
-                    <a:blip r:embed="rId9" cstate="print"/>
+                    <a:blip r:embed="rId10" cstate="print"/>
                     <a:stretch>
                       <a:fillRect/>
                     </a:stretch>
@@ -341,28 +401,7 @@
           <w:rFonts w:asciiTheme="minorHAnsi" w:hAnsiTheme="minorHAnsi" w:cstheme="minorHAnsi"/>
           <w:color w:val="4472C3"/>
         </w:rPr>
-        <w:t xml:space="preserve">       </w:t>
-      </w:r>
-      <w:r>
-        <w:rPr>
-          <w:rFonts w:asciiTheme="minorHAnsi" w:hAnsiTheme="minorHAnsi" w:cstheme="minorHAnsi"/>
-          <w:color w:val="4472C3"/>
-        </w:rPr>
-        <w:t>PROJECT R</w:t>
-      </w:r>
-      <w:r>
-        <w:rPr>
-          <w:rFonts w:asciiTheme="minorHAnsi" w:hAnsiTheme="minorHAnsi" w:cstheme="minorHAnsi"/>
-          <w:color w:val="4472C3"/>
-        </w:rPr>
-        <w:t>E</w:t>
-      </w:r>
-      <w:r>
-        <w:rPr>
-          <w:rFonts w:asciiTheme="minorHAnsi" w:hAnsiTheme="minorHAnsi" w:cstheme="minorHAnsi"/>
-          <w:color w:val="4472C3"/>
-        </w:rPr>
-        <w:t>PORT</w:t>
+        <w:t xml:space="preserve">    RAPPORT DE STAGE</w:t>
       </w:r>
     </w:p>
     <w:p>
@@ -468,53 +507,44 @@
         </w:rPr>
       </w:pPr>
     </w:p>
-    <w:p>
-      <w:pPr>
-        <w:pStyle w:val="Titre3"/>
-        <w:spacing w:before="95"/>
-        <w:ind w:left="3159" w:right="3709"/>
-        <w:jc w:val="center"/>
-        <w:rPr>
-          <w:rFonts w:asciiTheme="majorBidi" w:hAnsiTheme="majorBidi" w:cstheme="majorBidi"/>
-          <w:color w:val="000000" w:themeColor="text1"/>
-        </w:rPr>
-      </w:pPr>
-      <w:r>
-        <w:rPr>
-          <w:rFonts w:asciiTheme="majorBidi" w:hAnsiTheme="majorBidi" w:cstheme="majorBidi"/>
-          <w:color w:val="000000" w:themeColor="text1"/>
-        </w:rPr>
-        <w:t>Ahmed Elmoez Noomen</w:t>
-      </w:r>
-    </w:p>
-    <w:p>
-      <w:pPr>
-        <w:pStyle w:val="Titre3"/>
-        <w:spacing w:before="95"/>
-        <w:ind w:left="3159" w:right="3709"/>
-        <w:jc w:val="center"/>
-        <w:rPr>
-          <w:rFonts w:asciiTheme="majorBidi" w:hAnsiTheme="majorBidi" w:cstheme="majorBidi"/>
-          <w:color w:val="000000" w:themeColor="text1"/>
-        </w:rPr>
-      </w:pPr>
-      <w:r>
-        <w:rPr>
-          <w:rFonts w:asciiTheme="majorBidi" w:hAnsiTheme="majorBidi" w:cstheme="majorBidi"/>
-          <w:color w:val="000000" w:themeColor="text1"/>
-        </w:rPr>
-        <w:t xml:space="preserve">Mariem </w:t>
-      </w:r>
-      <w:proofErr w:type="spellStart"/>
-      <w:r>
-        <w:rPr>
-          <w:rFonts w:asciiTheme="majorBidi" w:hAnsiTheme="majorBidi" w:cstheme="majorBidi"/>
-          <w:color w:val="000000" w:themeColor="text1"/>
-        </w:rPr>
-        <w:t>Nacib</w:t>
-      </w:r>
-      <w:proofErr w:type="spellEnd"/>
-    </w:p>
+    <w:sdt>
+      <w:sdtPr>
+        <w:rPr>
+          <w:color w:val="4F81BD" w:themeColor="accent1"/>
+          <w:sz w:val="28"/>
+          <w:szCs w:val="28"/>
+        </w:rPr>
+        <w:alias w:val="Sous-titre"/>
+        <w:tag w:val=""/>
+        <w:id w:val="328029620"/>
+        <w:placeholder>
+          <w:docPart w:val="A5AE4F0622194A4E93DD57A3B2877D8A"/>
+        </w:placeholder>
+        <w:dataBinding w:prefixMappings="xmlns:ns0='http://purl.org/dc/elements/1.1/' xmlns:ns1='http://schemas.openxmlformats.org/package/2006/metadata/core-properties' " w:xpath="/ns1:coreProperties[1]/ns0:subject[1]" w:storeItemID="{6C3C8BC8-F283-45AE-878A-BAB7291924A1}"/>
+        <w:text/>
+      </w:sdtPr>
+      <w:sdtContent>
+        <w:p>
+          <w:pPr>
+            <w:pStyle w:val="Sansinterligne"/>
+            <w:jc w:val="center"/>
+            <w:rPr>
+              <w:color w:val="4F81BD" w:themeColor="accent1"/>
+              <w:sz w:val="28"/>
+              <w:szCs w:val="28"/>
+            </w:rPr>
+          </w:pPr>
+          <w:r>
+            <w:rPr>
+              <w:color w:val="4F81BD" w:themeColor="accent1"/>
+              <w:sz w:val="28"/>
+              <w:szCs w:val="28"/>
+            </w:rPr>
+            <w:t>Ahmed Elmoez Noomen</w:t>
+          </w:r>
+        </w:p>
+      </w:sdtContent>
+    </w:sdt>
     <w:p>
       <w:pPr>
         <w:pStyle w:val="Corpsdetexte"/>
@@ -570,7 +600,7 @@
                     <pic:cNvPicPr/>
                   </pic:nvPicPr>
                   <pic:blipFill>
-                    <a:blip r:embed="rId10" cstate="print"/>
+                    <a:blip r:embed="rId11" cstate="print"/>
                     <a:stretch>
                       <a:fillRect/>
                     </a:stretch>
@@ -974,7 +1004,23 @@
                                   <w:color w:val="FFFFFF"/>
                                   <w:sz w:val="26"/>
                                 </w:rPr>
-                                <w:t xml:space="preserve">                  B2C Project</w:t>
+                                <w:t xml:space="preserve">                  </w:t>
+                              </w:r>
+                              <w:r>
+                                <w:rPr>
+                                  <w:i/>
+                                  <w:color w:val="FFFFFF"/>
+                                  <w:sz w:val="26"/>
+                                </w:rPr>
+                                <w:t xml:space="preserve">Projet </w:t>
+                              </w:r>
+                              <w:r>
+                                <w:rPr>
+                                  <w:i/>
+                                  <w:color w:val="FFFFFF"/>
+                                  <w:sz w:val="26"/>
+                                </w:rPr>
+                                <w:t>B2C</w:t>
                               </w:r>
                             </w:p>
                             <w:p>
@@ -1072,7 +1118,23 @@
                             <w:color w:val="FFFFFF"/>
                             <w:sz w:val="26"/>
                           </w:rPr>
-                          <w:t xml:space="preserve">                  B2C Project</w:t>
+                          <w:t xml:space="preserve">                  </w:t>
+                        </w:r>
+                        <w:r>
+                          <w:rPr>
+                            <w:i/>
+                            <w:color w:val="FFFFFF"/>
+                            <w:sz w:val="26"/>
+                          </w:rPr>
+                          <w:t xml:space="preserve">Projet </w:t>
+                        </w:r>
+                        <w:r>
+                          <w:rPr>
+                            <w:i/>
+                            <w:color w:val="FFFFFF"/>
+                            <w:sz w:val="26"/>
+                          </w:rPr>
+                          <w:t>B2C</w:t>
                         </w:r>
                       </w:p>
                       <w:p>
@@ -1325,6 +1387,12 @@
               <w:type w:val="continuous"/>
               <w:pgSz w:w="12240" w:h="15840"/>
               <w:pgMar w:top="680" w:right="1180" w:bottom="280" w:left="1720" w:header="720" w:footer="720" w:gutter="0"/>
+              <w:pgBorders w:offsetFrom="page">
+                <w:top w:val="single" w:sz="4" w:space="24" w:color="1F497D" w:themeColor="text2"/>
+                <w:left w:val="single" w:sz="4" w:space="24" w:color="1F497D" w:themeColor="text2"/>
+                <w:bottom w:val="single" w:sz="4" w:space="24" w:color="1F497D" w:themeColor="text2"/>
+                <w:right w:val="single" w:sz="4" w:space="24" w:color="1F497D" w:themeColor="text2"/>
+              </w:pgBorders>
               <w:cols w:space="720"/>
             </w:sectPr>
           </w:pPr>
@@ -1333,16 +1401,242 @@
     </w:sdt>
     <w:p>
       <w:pPr>
+        <w:rPr>
+          <w:b/>
+          <w:color w:val="1155CC"/>
+          <w:sz w:val="36"/>
+          <w:szCs w:val="36"/>
+          <w:lang w:val="fr-FR"/>
+        </w:rPr>
+      </w:pPr>
+      <w:r>
+        <w:rPr>
+          <w:b/>
+          <w:color w:val="1155CC"/>
+          <w:sz w:val="36"/>
+          <w:szCs w:val="36"/>
+          <w:lang w:val="fr-FR"/>
+        </w:rPr>
+        <w:lastRenderedPageBreak/>
+        <w:t xml:space="preserve">Introduction : </w:t>
+      </w:r>
+    </w:p>
+    <w:p>
+      <w:pPr>
+        <w:ind w:firstLine="720"/>
+        <w:rPr>
+          <w:sz w:val="24"/>
+          <w:szCs w:val="24"/>
+          <w:lang w:val="fr-FR"/>
+        </w:rPr>
+      </w:pPr>
+      <w:r>
+        <w:rPr>
+          <w:sz w:val="24"/>
+          <w:szCs w:val="24"/>
+          <w:lang w:val="fr-FR"/>
+        </w:rPr>
+        <w:t>Dans le cadre de la formation d’ingénieur à ESPRIT, nous somme tenue à s’intégrer dans une entreprise pendant 6 semaines pour un stage d’immersion en entreprise, nous aurons ainsi l’opportunité à nous entrainer à la communication et apprendre des nouvel soft-</w:t>
+      </w:r>
+      <w:proofErr w:type="spellStart"/>
+      <w:r>
+        <w:rPr>
+          <w:sz w:val="24"/>
+          <w:szCs w:val="24"/>
+          <w:lang w:val="fr-FR"/>
+        </w:rPr>
+        <w:t>skills</w:t>
+      </w:r>
+      <w:proofErr w:type="spellEnd"/>
+      <w:r>
+        <w:rPr>
+          <w:sz w:val="24"/>
+          <w:szCs w:val="24"/>
+          <w:lang w:val="fr-FR"/>
+        </w:rPr>
+        <w:t xml:space="preserve"> dans un cadre professionnel.</w:t>
+      </w:r>
+    </w:p>
+    <w:p>
+      <w:pPr>
+        <w:ind w:firstLine="720"/>
+        <w:rPr>
+          <w:sz w:val="24"/>
+          <w:szCs w:val="24"/>
+          <w:lang w:val="fr-FR"/>
+        </w:rPr>
+      </w:pPr>
+      <w:r>
+        <w:rPr>
+          <w:sz w:val="24"/>
+          <w:szCs w:val="24"/>
+          <w:lang w:val="fr-FR"/>
+        </w:rPr>
+        <w:t xml:space="preserve">Je remercie ainsi </w:t>
+      </w:r>
+      <w:proofErr w:type="spellStart"/>
+      <w:r>
+        <w:rPr>
+          <w:sz w:val="24"/>
+          <w:szCs w:val="24"/>
+          <w:lang w:val="fr-FR"/>
+        </w:rPr>
+        <w:t>Topnet</w:t>
+      </w:r>
+      <w:proofErr w:type="spellEnd"/>
+      <w:r>
+        <w:rPr>
+          <w:sz w:val="24"/>
+          <w:szCs w:val="24"/>
+          <w:lang w:val="fr-FR"/>
+        </w:rPr>
+        <w:t xml:space="preserve"> pour l’opportunité et leur accueil durant ces 6 semaines, plus spécifiquement Madame Asma </w:t>
+      </w:r>
+      <w:proofErr w:type="spellStart"/>
+      <w:r>
+        <w:rPr>
+          <w:sz w:val="24"/>
+          <w:szCs w:val="24"/>
+          <w:lang w:val="fr-FR"/>
+        </w:rPr>
+        <w:t>Nefzi</w:t>
+      </w:r>
+      <w:proofErr w:type="spellEnd"/>
+      <w:r>
+        <w:rPr>
+          <w:sz w:val="24"/>
+          <w:szCs w:val="24"/>
+          <w:lang w:val="fr-FR"/>
+        </w:rPr>
+        <w:t xml:space="preserve"> chef du service Formation.</w:t>
+      </w:r>
+    </w:p>
+    <w:p>
+      <w:pPr>
+        <w:rPr>
+          <w:sz w:val="24"/>
+          <w:szCs w:val="24"/>
+          <w:lang w:val="fr-FR"/>
+        </w:rPr>
+      </w:pPr>
+      <w:r>
+        <w:rPr>
+          <w:sz w:val="24"/>
+          <w:szCs w:val="24"/>
+          <w:lang w:val="fr-FR"/>
+        </w:rPr>
+        <w:t xml:space="preserve">Je tiens à remercier du fond de mon cœur Madame Sarra </w:t>
+      </w:r>
+      <w:proofErr w:type="spellStart"/>
+      <w:r>
+        <w:rPr>
+          <w:sz w:val="24"/>
+          <w:szCs w:val="24"/>
+          <w:lang w:val="fr-FR"/>
+        </w:rPr>
+        <w:t>Snen</w:t>
+      </w:r>
+      <w:proofErr w:type="spellEnd"/>
+      <w:r>
+        <w:rPr>
+          <w:sz w:val="24"/>
+          <w:szCs w:val="24"/>
+          <w:lang w:val="fr-FR"/>
+        </w:rPr>
+        <w:t xml:space="preserve"> </w:t>
+      </w:r>
+      <w:proofErr w:type="spellStart"/>
+      <w:r>
+        <w:rPr>
+          <w:sz w:val="24"/>
+          <w:szCs w:val="24"/>
+          <w:lang w:val="fr-FR"/>
+        </w:rPr>
+        <w:t>Bouassida</w:t>
+      </w:r>
+      <w:proofErr w:type="spellEnd"/>
+      <w:r>
+        <w:rPr>
+          <w:sz w:val="24"/>
+          <w:szCs w:val="24"/>
+          <w:lang w:val="fr-FR"/>
+        </w:rPr>
+        <w:t xml:space="preserve"> pour son encadrement et précieux dévouement pour me former et m’orienter.</w:t>
+      </w:r>
+    </w:p>
+    <w:p>
+      <w:pPr>
+        <w:ind w:firstLine="708"/>
+        <w:rPr>
+          <w:sz w:val="24"/>
+          <w:szCs w:val="24"/>
+          <w:lang w:val="fr-FR"/>
+        </w:rPr>
+      </w:pPr>
+      <w:r>
+        <w:rPr>
+          <w:sz w:val="24"/>
+          <w:szCs w:val="24"/>
+          <w:lang w:val="fr-FR"/>
+        </w:rPr>
+        <w:t xml:space="preserve">Je suis extrêmement reconnaissante aux équipes de </w:t>
+      </w:r>
+      <w:proofErr w:type="spellStart"/>
+      <w:r>
+        <w:rPr>
+          <w:sz w:val="24"/>
+          <w:szCs w:val="24"/>
+          <w:lang w:val="fr-FR"/>
+        </w:rPr>
+        <w:t>Topnet</w:t>
+      </w:r>
+      <w:proofErr w:type="spellEnd"/>
+      <w:r>
+        <w:rPr>
+          <w:sz w:val="24"/>
+          <w:szCs w:val="24"/>
+          <w:lang w:val="fr-FR"/>
+        </w:rPr>
+        <w:t xml:space="preserve"> pour leur accueil malgré la criticité de la période de mon stage et la complication de la situation pandémique à l’époque, mais qui n’a pas pu altérer ni l’ambiance ni la qualité du travail.</w:t>
+      </w:r>
+    </w:p>
+    <w:p>
+      <w:pPr>
+        <w:rPr>
+          <w:rFonts w:asciiTheme="majorHAnsi" w:eastAsiaTheme="majorEastAsia" w:hAnsiTheme="majorHAnsi" w:cstheme="majorBidi"/>
+          <w:spacing w:val="-10"/>
+          <w:kern w:val="28"/>
+          <w:sz w:val="56"/>
+          <w:szCs w:val="56"/>
+          <w:lang w:val="fr-FR"/>
+        </w:rPr>
+      </w:pPr>
+      <w:r>
+        <w:rPr>
+          <w:lang w:val="fr-FR"/>
+        </w:rPr>
+        <w:br w:type="page"/>
+      </w:r>
+    </w:p>
+    <w:p>
+      <w:pPr>
         <w:pStyle w:val="Titre1"/>
         <w:spacing w:line="762" w:lineRule="exact"/>
         <w:rPr>
           <w:sz w:val="20"/>
+          <w:lang w:val="fr-FR"/>
         </w:rPr>
       </w:pPr>
     </w:p>
     <w:sectPr>
       <w:pgSz w:w="12240" w:h="15840"/>
       <w:pgMar w:top="680" w:right="1180" w:bottom="280" w:left="1720" w:header="720" w:footer="720" w:gutter="0"/>
+      <w:pgBorders w:offsetFrom="page">
+        <w:top w:val="single" w:sz="4" w:space="24" w:color="1F497D" w:themeColor="text2"/>
+        <w:left w:val="single" w:sz="4" w:space="24" w:color="1F497D" w:themeColor="text2"/>
+        <w:bottom w:val="single" w:sz="4" w:space="24" w:color="1F497D" w:themeColor="text2"/>
+        <w:right w:val="single" w:sz="4" w:space="24" w:color="1F497D" w:themeColor="text2"/>
+      </w:pgBorders>
       <w:cols w:space="720"/>
     </w:sectPr>
   </w:body>
@@ -4052,7 +4346,649 @@
       <w:szCs w:val="26"/>
     </w:rPr>
   </w:style>
+  <w:style w:type="paragraph" w:styleId="Sansinterligne">
+    <w:name w:val="No Spacing"/>
+    <w:link w:val="SansinterligneCar"/>
+    <w:uiPriority w:val="1"/>
+    <w:qFormat/>
+    <w:rsid w:val="00C159A2"/>
+    <w:pPr>
+      <w:widowControl/>
+      <w:autoSpaceDE/>
+      <w:autoSpaceDN/>
+    </w:pPr>
+    <w:rPr>
+      <w:rFonts w:eastAsiaTheme="minorEastAsia"/>
+      <w:lang w:val="fr-FR" w:eastAsia="fr-FR"/>
+    </w:rPr>
+  </w:style>
+  <w:style w:type="character" w:customStyle="1" w:styleId="SansinterligneCar">
+    <w:name w:val="Sans interligne Car"/>
+    <w:basedOn w:val="Policepardfaut"/>
+    <w:link w:val="Sansinterligne"/>
+    <w:uiPriority w:val="1"/>
+    <w:rsid w:val="00C159A2"/>
+    <w:rPr>
+      <w:rFonts w:eastAsiaTheme="minorEastAsia"/>
+      <w:lang w:val="fr-FR" w:eastAsia="fr-FR"/>
+    </w:rPr>
+  </w:style>
 </w:styles>
+</file>
+
+<file path=word/glossary/document.xml><?xml version="1.0" encoding="utf-8"?>
+<w:glossaryDocument xmlns:wpc="http://schemas.microsoft.com/office/word/2010/wordprocessingCanvas" xmlns:cx="http://schemas.microsoft.com/office/drawing/2014/chartex" xmlns:cx1="http://schemas.microsoft.com/office/drawing/2015/9/8/chartex" xmlns:cx2="http://schemas.microsoft.com/office/drawing/2015/10/21/chartex" xmlns:cx3="http://schemas.microsoft.com/office/drawing/2016/5/9/chartex" xmlns:cx4="http://schemas.microsoft.com/office/drawing/2016/5/10/chartex" xmlns:cx5="http://schemas.microsoft.com/office/drawing/2016/5/11/chartex" xmlns:cx6="http://schemas.microsoft.com/office/drawing/2016/5/12/chartex" xmlns:cx7="http://schemas.microsoft.com/office/drawing/2016/5/13/chartex" xmlns:cx8="http://schemas.microsoft.com/office/drawing/2016/5/14/chartex" xmlns:mc="http://schemas.openxmlformats.org/markup-compatibility/2006" xmlns:aink="http://schemas.microsoft.com/office/drawing/2016/ink" xmlns:am3d="http://schemas.microsoft.com/office/drawing/2017/model3d" xmlns:o="urn:schemas-microsoft-com:office:office" xmlns:oel="http://schemas.microsoft.com/office/2019/extlst" xmlns:r="http://schemas.openxmlformats.org/officeDocument/2006/relationships" xmlns:m="http://schemas.openxmlformats.org/officeDocument/2006/math" xmlns:v="urn:schemas-microsoft-com:vml" xmlns:wp14="http://schemas.microsoft.com/office/word/2010/wordprocessingDrawing" xmlns:wp="http://schemas.openxmlformats.org/drawingml/2006/wordprocessingDrawing" xmlns:w10="urn:schemas-microsoft-com:office:word" xmlns:w="http://schemas.openxmlformats.org/wordprocessingml/2006/main" xmlns:w14="http://schemas.microsoft.com/office/word/2010/wordml" xmlns:w15="http://schemas.microsoft.com/office/word/2012/wordml" xmlns:w16cex="http://schemas.microsoft.com/office/word/2018/wordml/cex" xmlns:w16cid="http://schemas.microsoft.com/office/word/2016/wordml/cid" xmlns:w16="http://schemas.microsoft.com/office/word/2018/wordml" xmlns:w16sdtdh="http://schemas.microsoft.com/office/word/2020/wordml/sdtdatahash" xmlns:w16se="http://schemas.microsoft.com/office/word/2015/wordml/symex" xmlns:wpg="http://schemas.microsoft.com/office/word/2010/wordprocessingGroup" xmlns:wpi="http://schemas.microsoft.com/office/word/2010/wordprocessingInk" xmlns:wne="http://schemas.microsoft.com/office/word/2006/wordml" xmlns:wps="http://schemas.microsoft.com/office/word/2010/wordprocessingShape" mc:Ignorable="w14 w15 w16se w16cid w16 w16cex w16sdtdh wp14">
+  <w:docParts>
+    <w:docPart>
+      <w:docPartPr>
+        <w:name w:val="A5AE4F0622194A4E93DD57A3B2877D8A"/>
+        <w:category>
+          <w:name w:val="Général"/>
+          <w:gallery w:val="placeholder"/>
+        </w:category>
+        <w:types>
+          <w:type w:val="bbPlcHdr"/>
+        </w:types>
+        <w:behaviors>
+          <w:behavior w:val="content"/>
+        </w:behaviors>
+        <w:guid w:val="{97791A10-666E-4D1C-8071-204C7DBF6352}"/>
+      </w:docPartPr>
+      <w:docPartBody>
+        <w:p>
+          <w:pPr>
+            <w:pStyle w:val="A5AE4F0622194A4E93DD57A3B2877D8A"/>
+          </w:pPr>
+          <w:r>
+            <w:rPr>
+              <w:color w:val="4472C4" w:themeColor="accent1"/>
+              <w:sz w:val="28"/>
+              <w:szCs w:val="28"/>
+            </w:rPr>
+            <w:t>[Sous-titre du document]</w:t>
+          </w:r>
+        </w:p>
+      </w:docPartBody>
+    </w:docPart>
+  </w:docParts>
+</w:glossaryDocument>
+</file>
+
+<file path=word/glossary/fontTable.xml><?xml version="1.0" encoding="utf-8"?>
+<w:fonts xmlns:mc="http://schemas.openxmlformats.org/markup-compatibility/2006" xmlns:r="http://schemas.openxmlformats.org/officeDocument/2006/relationships" xmlns:w="http://schemas.openxmlformats.org/wordprocessingml/2006/main" xmlns:w14="http://schemas.microsoft.com/office/word/2010/wordml" xmlns:w15="http://schemas.microsoft.com/office/word/2012/wordml" xmlns:w16cex="http://schemas.microsoft.com/office/word/2018/wordml/cex" xmlns:w16cid="http://schemas.microsoft.com/office/word/2016/wordml/cid" xmlns:w16="http://schemas.microsoft.com/office/word/2018/wordml" xmlns:w16sdtdh="http://schemas.microsoft.com/office/word/2020/wordml/sdtdatahash" xmlns:w16se="http://schemas.microsoft.com/office/word/2015/wordml/symex" mc:Ignorable="w14 w15 w16se w16cid w16 w16cex w16sdtdh">
+  <w:font w:name="Times New Roman">
+    <w:panose1 w:val="02020603050405020304"/>
+    <w:charset w:val="00"/>
+    <w:family w:val="roman"/>
+    <w:pitch w:val="variable"/>
+    <w:sig w:usb0="E0002EFF" w:usb1="C000785B" w:usb2="00000009" w:usb3="00000000" w:csb0="000001FF" w:csb1="00000000"/>
+  </w:font>
+  <w:font w:name="Symbol">
+    <w:panose1 w:val="05050102010706020507"/>
+    <w:charset w:val="02"/>
+    <w:family w:val="roman"/>
+    <w:pitch w:val="variable"/>
+    <w:sig w:usb0="00000000" w:usb1="10000000" w:usb2="00000000" w:usb3="00000000" w:csb0="80000000" w:csb1="00000000"/>
+  </w:font>
+  <w:font w:name="Courier New">
+    <w:panose1 w:val="02070309020205020404"/>
+    <w:charset w:val="00"/>
+    <w:family w:val="modern"/>
+    <w:pitch w:val="fixed"/>
+    <w:sig w:usb0="E0002EFF" w:usb1="C0007843" w:usb2="00000009" w:usb3="00000000" w:csb0="000001FF" w:csb1="00000000"/>
+  </w:font>
+  <w:font w:name="Wingdings">
+    <w:panose1 w:val="05000000000000000000"/>
+    <w:charset w:val="02"/>
+    <w:family w:val="auto"/>
+    <w:pitch w:val="variable"/>
+    <w:sig w:usb0="00000000" w:usb1="10000000" w:usb2="00000000" w:usb3="00000000" w:csb0="80000000" w:csb1="00000000"/>
+  </w:font>
+  <w:font w:name="Calibri">
+    <w:panose1 w:val="020F0502020204030204"/>
+    <w:charset w:val="00"/>
+    <w:family w:val="swiss"/>
+    <w:pitch w:val="variable"/>
+    <w:sig w:usb0="E4002EFF" w:usb1="C200247B" w:usb2="00000009" w:usb3="00000000" w:csb0="000001FF" w:csb1="00000000"/>
+  </w:font>
+  <w:font w:name="Arial">
+    <w:panose1 w:val="020B0604020202020204"/>
+    <w:charset w:val="00"/>
+    <w:family w:val="swiss"/>
+    <w:pitch w:val="variable"/>
+    <w:sig w:usb0="E0002EFF" w:usb1="C000785B" w:usb2="00000009" w:usb3="00000000" w:csb0="000001FF" w:csb1="00000000"/>
+  </w:font>
+  <w:font w:name="SimSun">
+    <w:altName w:val="宋体"/>
+    <w:panose1 w:val="02010600030101010101"/>
+    <w:charset w:val="86"/>
+    <w:family w:val="auto"/>
+    <w:pitch w:val="variable"/>
+    <w:sig w:usb0="00000203" w:usb1="288F0000" w:usb2="00000016" w:usb3="00000000" w:csb0="00040001" w:csb1="00000000"/>
+  </w:font>
+  <w:font w:name="Cambria">
+    <w:panose1 w:val="02040503050406030204"/>
+    <w:charset w:val="00"/>
+    <w:family w:val="roman"/>
+    <w:pitch w:val="variable"/>
+    <w:sig w:usb0="E00006FF" w:usb1="420024FF" w:usb2="02000000" w:usb3="00000000" w:csb0="0000019F" w:csb1="00000000"/>
+  </w:font>
+  <w:font w:name="Arial MT">
+    <w:altName w:val="Arial"/>
+    <w:charset w:val="01"/>
+    <w:family w:val="swiss"/>
+    <w:pitch w:val="variable"/>
+  </w:font>
+  <w:font w:name="Constantia">
+    <w:panose1 w:val="02030602050306030303"/>
+    <w:charset w:val="00"/>
+    <w:family w:val="roman"/>
+    <w:pitch w:val="variable"/>
+    <w:sig w:usb0="A00002EF" w:usb1="4000204B" w:usb2="00000000" w:usb3="00000000" w:csb0="0000019F" w:csb1="00000000"/>
+  </w:font>
+  <w:font w:name="Calibri Light">
+    <w:panose1 w:val="020F0302020204030204"/>
+    <w:charset w:val="00"/>
+    <w:family w:val="swiss"/>
+    <w:pitch w:val="variable"/>
+    <w:sig w:usb0="E4002EFF" w:usb1="C200247B" w:usb2="00000009" w:usb3="00000000" w:csb0="000001FF" w:csb1="00000000"/>
+  </w:font>
+</w:fonts>
+</file>
+
+<file path=word/glossary/settings.xml><?xml version="1.0" encoding="utf-8"?>
+<w:settings xmlns:mc="http://schemas.openxmlformats.org/markup-compatibility/2006" xmlns:o="urn:schemas-microsoft-com:office:office" xmlns:r="http://schemas.openxmlformats.org/officeDocument/2006/relationships" xmlns:m="http://schemas.openxmlformats.org/officeDocument/2006/math" xmlns:v="urn:schemas-microsoft-com:vml" xmlns:w10="urn:schemas-microsoft-com:office:word" xmlns:w="http://schemas.openxmlformats.org/wordprocessingml/2006/main" xmlns:w14="http://schemas.microsoft.com/office/word/2010/wordml" xmlns:w15="http://schemas.microsoft.com/office/word/2012/wordml" xmlns:w16cex="http://schemas.microsoft.com/office/word/2018/wordml/cex" xmlns:w16cid="http://schemas.microsoft.com/office/word/2016/wordml/cid" xmlns:w16="http://schemas.microsoft.com/office/word/2018/wordml" xmlns:w16sdtdh="http://schemas.microsoft.com/office/word/2020/wordml/sdtdatahash" xmlns:w16se="http://schemas.microsoft.com/office/word/2015/wordml/symex" xmlns:sl="http://schemas.openxmlformats.org/schemaLibrary/2006/main" mc:Ignorable="w14 w15 w16se w16cid w16 w16cex w16sdtdh">
+  <w:view w:val="normal"/>
+  <w:defaultTabStop w:val="708"/>
+  <w:hyphenationZone w:val="425"/>
+  <w:characterSpacingControl w:val="doNotCompress"/>
+  <w:compat>
+    <w:useFELayout/>
+    <w:compatSetting w:name="compatibilityMode" w:uri="http://schemas.microsoft.com/office/word" w:val="15"/>
+    <w:compatSetting w:name="overrideTableStyleFontSizeAndJustification" w:uri="http://schemas.microsoft.com/office/word" w:val="1"/>
+    <w:compatSetting w:name="enableOpenTypeFeatures" w:uri="http://schemas.microsoft.com/office/word" w:val="1"/>
+    <w:compatSetting w:name="doNotFlipMirrorIndents" w:uri="http://schemas.microsoft.com/office/word" w:val="1"/>
+    <w:compatSetting w:name="differentiateMultirowTableHeaders" w:uri="http://schemas.microsoft.com/office/word" w:val="1"/>
+    <w:compatSetting w:name="useWord2013TrackBottomHyphenation" w:uri="http://schemas.microsoft.com/office/word" w:val="0"/>
+  </w:compat>
+  <w:rsids>
+    <w:rsidRoot w:val="00404124"/>
+    <w:rsid w:val="001F7F3E"/>
+    <w:rsid w:val="00404124"/>
+  </w:rsids>
+  <m:mathPr>
+    <m:mathFont m:val="Cambria Math"/>
+    <m:brkBin m:val="before"/>
+    <m:brkBinSub m:val="--"/>
+    <m:smallFrac m:val="0"/>
+    <m:dispDef/>
+    <m:lMargin m:val="0"/>
+    <m:rMargin m:val="0"/>
+    <m:defJc m:val="centerGroup"/>
+    <m:wrapIndent m:val="1440"/>
+    <m:intLim m:val="subSup"/>
+    <m:naryLim m:val="undOvr"/>
+  </m:mathPr>
+  <w:themeFontLang w:val="fr-FR"/>
+  <w:clrSchemeMapping w:bg1="light1" w:t1="dark1" w:bg2="light2" w:t2="dark2" w:accent1="accent1" w:accent2="accent2" w:accent3="accent3" w:accent4="accent4" w:accent5="accent5" w:accent6="accent6" w:hyperlink="hyperlink" w:followedHyperlink="followedHyperlink"/>
+  <w:decimalSymbol w:val=","/>
+  <w:listSeparator w:val=";"/>
+  <w15:chartTrackingRefBased/>
+</w:settings>
+</file>
+
+<file path=word/glossary/styles.xml><?xml version="1.0" encoding="utf-8"?>
+<w:styles xmlns:mc="http://schemas.openxmlformats.org/markup-compatibility/2006" xmlns:r="http://schemas.openxmlformats.org/officeDocument/2006/relationships" xmlns:w="http://schemas.openxmlformats.org/wordprocessingml/2006/main" xmlns:w14="http://schemas.microsoft.com/office/word/2010/wordml" xmlns:w15="http://schemas.microsoft.com/office/word/2012/wordml" xmlns:w16cex="http://schemas.microsoft.com/office/word/2018/wordml/cex" xmlns:w16cid="http://schemas.microsoft.com/office/word/2016/wordml/cid" xmlns:w16="http://schemas.microsoft.com/office/word/2018/wordml" xmlns:w16sdtdh="http://schemas.microsoft.com/office/word/2020/wordml/sdtdatahash" xmlns:w16se="http://schemas.microsoft.com/office/word/2015/wordml/symex" mc:Ignorable="w14 w15 w16se w16cid w16 w16cex w16sdtdh">
+  <w:docDefaults>
+    <w:rPrDefault>
+      <w:rPr>
+        <w:rFonts w:asciiTheme="minorHAnsi" w:eastAsiaTheme="minorEastAsia" w:hAnsiTheme="minorHAnsi" w:cstheme="minorBidi"/>
+        <w:kern w:val="2"/>
+        <w:sz w:val="22"/>
+        <w:szCs w:val="22"/>
+        <w:lang w:val="fr-FR" w:eastAsia="fr-FR" w:bidi="ar-SA"/>
+        <w14:ligatures w14:val="standardContextual"/>
+      </w:rPr>
+    </w:rPrDefault>
+    <w:pPrDefault>
+      <w:pPr>
+        <w:spacing w:after="160" w:line="259" w:lineRule="auto"/>
+      </w:pPr>
+    </w:pPrDefault>
+  </w:docDefaults>
+  <w:latentStyles w:defLockedState="0" w:defUIPriority="99" w:defSemiHidden="0" w:defUnhideWhenUsed="0" w:defQFormat="0" w:count="376">
+    <w:lsdException w:name="Normal" w:uiPriority="0" w:qFormat="1"/>
+    <w:lsdException w:name="heading 1" w:uiPriority="9" w:qFormat="1"/>
+    <w:lsdException w:name="heading 2" w:semiHidden="1" w:uiPriority="9" w:unhideWhenUsed="1" w:qFormat="1"/>
+    <w:lsdException w:name="heading 3" w:semiHidden="1" w:uiPriority="9" w:unhideWhenUsed="1" w:qFormat="1"/>
+    <w:lsdException w:name="heading 4" w:semiHidden="1" w:uiPriority="9" w:unhideWhenUsed="1" w:qFormat="1"/>
+    <w:lsdException w:name="heading 5" w:semiHidden="1" w:uiPriority="9" w:unhideWhenUsed="1" w:qFormat="1"/>
+    <w:lsdException w:name="heading 6" w:semiHidden="1" w:uiPriority="9" w:unhideWhenUsed="1" w:qFormat="1"/>
+    <w:lsdException w:name="heading 7" w:semiHidden="1" w:uiPriority="9" w:unhideWhenUsed="1" w:qFormat="1"/>
+    <w:lsdException w:name="heading 8" w:semiHidden="1" w:uiPriority="9" w:unhideWhenUsed="1" w:qFormat="1"/>
+    <w:lsdException w:name="heading 9" w:semiHidden="1" w:uiPriority="9" w:unhideWhenUsed="1" w:qFormat="1"/>
+    <w:lsdException w:name="index 1" w:semiHidden="1" w:unhideWhenUsed="1"/>
+    <w:lsdException w:name="index 2" w:semiHidden="1" w:unhideWhenUsed="1"/>
+    <w:lsdException w:name="index 3" w:semiHidden="1" w:unhideWhenUsed="1"/>
+    <w:lsdException w:name="index 4" w:semiHidden="1" w:unhideWhenUsed="1"/>
+    <w:lsdException w:name="index 5" w:semiHidden="1" w:unhideWhenUsed="1"/>
+    <w:lsdException w:name="index 6" w:semiHidden="1" w:unhideWhenUsed="1"/>
+    <w:lsdException w:name="index 7" w:semiHidden="1" w:unhideWhenUsed="1"/>
+    <w:lsdException w:name="index 8" w:semiHidden="1" w:unhideWhenUsed="1"/>
+    <w:lsdException w:name="index 9" w:semiHidden="1" w:unhideWhenUsed="1"/>
+    <w:lsdException w:name="toc 1" w:semiHidden="1" w:uiPriority="39" w:unhideWhenUsed="1"/>
+    <w:lsdException w:name="toc 2" w:semiHidden="1" w:uiPriority="39" w:unhideWhenUsed="1"/>
+    <w:lsdException w:name="toc 3" w:semiHidden="1" w:uiPriority="39" w:unhideWhenUsed="1"/>
+    <w:lsdException w:name="toc 4" w:semiHidden="1" w:uiPriority="39" w:unhideWhenUsed="1"/>
+    <w:lsdException w:name="toc 5" w:semiHidden="1" w:uiPriority="39" w:unhideWhenUsed="1"/>
+    <w:lsdException w:name="toc 6" w:semiHidden="1" w:uiPriority="39" w:unhideWhenUsed="1"/>
+    <w:lsdException w:name="toc 7" w:semiHidden="1" w:uiPriority="39" w:unhideWhenUsed="1"/>
+    <w:lsdException w:name="toc 8" w:semiHidden="1" w:uiPriority="39" w:unhideWhenUsed="1"/>
+    <w:lsdException w:name="toc 9" w:semiHidden="1" w:uiPriority="39" w:unhideWhenUsed="1"/>
+    <w:lsdException w:name="Normal Indent" w:semiHidden="1" w:unhideWhenUsed="1"/>
+    <w:lsdException w:name="footnote text" w:semiHidden="1" w:unhideWhenUsed="1"/>
+    <w:lsdException w:name="annotation text" w:semiHidden="1" w:unhideWhenUsed="1"/>
+    <w:lsdException w:name="header" w:semiHidden="1" w:unhideWhenUsed="1"/>
+    <w:lsdException w:name="footer" w:semiHidden="1" w:unhideWhenUsed="1"/>
+    <w:lsdException w:name="index heading" w:semiHidden="1" w:unhideWhenUsed="1"/>
+    <w:lsdException w:name="caption" w:semiHidden="1" w:uiPriority="35" w:unhideWhenUsed="1" w:qFormat="1"/>
+    <w:lsdException w:name="table of figures" w:semiHidden="1" w:unhideWhenUsed="1"/>
+    <w:lsdException w:name="envelope address" w:semiHidden="1" w:unhideWhenUsed="1"/>
+    <w:lsdException w:name="envelope return" w:semiHidden="1" w:unhideWhenUsed="1"/>
+    <w:lsdException w:name="footnote reference" w:semiHidden="1" w:unhideWhenUsed="1"/>
+    <w:lsdException w:name="annotation reference" w:semiHidden="1" w:unhideWhenUsed="1"/>
+    <w:lsdException w:name="line number" w:semiHidden="1" w:unhideWhenUsed="1"/>
+    <w:lsdException w:name="page number" w:semiHidden="1" w:unhideWhenUsed="1"/>
+    <w:lsdException w:name="endnote reference" w:semiHidden="1" w:unhideWhenUsed="1"/>
+    <w:lsdException w:name="endnote text" w:semiHidden="1" w:unhideWhenUsed="1"/>
+    <w:lsdException w:name="table of authorities" w:semiHidden="1" w:unhideWhenUsed="1"/>
+    <w:lsdException w:name="macro" w:semiHidden="1" w:unhideWhenUsed="1"/>
+    <w:lsdException w:name="toa heading" w:semiHidden="1" w:unhideWhenUsed="1"/>
+    <w:lsdException w:name="List" w:semiHidden="1" w:unhideWhenUsed="1"/>
+    <w:lsdException w:name="List Bullet" w:semiHidden="1" w:unhideWhenUsed="1"/>
+    <w:lsdException w:name="List Number" w:semiHidden="1" w:unhideWhenUsed="1"/>
+    <w:lsdException w:name="List 2" w:semiHidden="1" w:unhideWhenUsed="1"/>
+    <w:lsdException w:name="List 3" w:semiHidden="1" w:unhideWhenUsed="1"/>
+    <w:lsdException w:name="List 4" w:semiHidden="1" w:unhideWhenUsed="1"/>
+    <w:lsdException w:name="List 5" w:semiHidden="1" w:unhideWhenUsed="1"/>
+    <w:lsdException w:name="List Bullet 2" w:semiHidden="1" w:unhideWhenUsed="1"/>
+    <w:lsdException w:name="List Bullet 3" w:semiHidden="1" w:unhideWhenUsed="1"/>
+    <w:lsdException w:name="List Bullet 4" w:semiHidden="1" w:unhideWhenUsed="1"/>
+    <w:lsdException w:name="List Bullet 5" w:semiHidden="1" w:unhideWhenUsed="1"/>
+    <w:lsdException w:name="List Number 2" w:semiHidden="1" w:unhideWhenUsed="1"/>
+    <w:lsdException w:name="List Number 3" w:semiHidden="1" w:unhideWhenUsed="1"/>
+    <w:lsdException w:name="List Number 4" w:semiHidden="1" w:unhideWhenUsed="1"/>
+    <w:lsdException w:name="List Number 5" w:semiHidden="1" w:unhideWhenUsed="1"/>
+    <w:lsdException w:name="Title" w:uiPriority="10" w:qFormat="1"/>
+    <w:lsdException w:name="Closing" w:semiHidden="1" w:unhideWhenUsed="1"/>
+    <w:lsdException w:name="Signature" w:semiHidden="1" w:unhideWhenUsed="1"/>
+    <w:lsdException w:name="Default Paragraph Font" w:semiHidden="1" w:uiPriority="1" w:unhideWhenUsed="1"/>
+    <w:lsdException w:name="Body Text" w:semiHidden="1" w:unhideWhenUsed="1"/>
+    <w:lsdException w:name="Body Text Indent" w:semiHidden="1" w:unhideWhenUsed="1"/>
+    <w:lsdException w:name="List Continue" w:semiHidden="1" w:unhideWhenUsed="1"/>
+    <w:lsdException w:name="List Continue 2" w:semiHidden="1" w:unhideWhenUsed="1"/>
+    <w:lsdException w:name="List Continue 3" w:semiHidden="1" w:unhideWhenUsed="1"/>
+    <w:lsdException w:name="List Continue 4" w:semiHidden="1" w:unhideWhenUsed="1"/>
+    <w:lsdException w:name="List Continue 5" w:semiHidden="1" w:unhideWhenUsed="1"/>
+    <w:lsdException w:name="Message Header" w:semiHidden="1" w:unhideWhenUsed="1"/>
+    <w:lsdException w:name="Subtitle" w:uiPriority="11" w:qFormat="1"/>
+    <w:lsdException w:name="Salutation" w:semiHidden="1" w:unhideWhenUsed="1"/>
+    <w:lsdException w:name="Date" w:semiHidden="1" w:unhideWhenUsed="1"/>
+    <w:lsdException w:name="Body Text First Indent" w:semiHidden="1" w:unhideWhenUsed="1"/>
+    <w:lsdException w:name="Body Text First Indent 2" w:semiHidden="1" w:unhideWhenUsed="1"/>
+    <w:lsdException w:name="Note Heading" w:semiHidden="1" w:unhideWhenUsed="1"/>
+    <w:lsdException w:name="Body Text 2" w:semiHidden="1" w:unhideWhenUsed="1"/>
+    <w:lsdException w:name="Body Text 3" w:semiHidden="1" w:unhideWhenUsed="1"/>
+    <w:lsdException w:name="Body Text Indent 2" w:semiHidden="1" w:unhideWhenUsed="1"/>
+    <w:lsdException w:name="Body Text Indent 3" w:semiHidden="1" w:unhideWhenUsed="1"/>
+    <w:lsdException w:name="Block Text" w:semiHidden="1" w:unhideWhenUsed="1"/>
+    <w:lsdException w:name="Hyperlink" w:semiHidden="1" w:unhideWhenUsed="1"/>
+    <w:lsdException w:name="FollowedHyperlink" w:semiHidden="1" w:unhideWhenUsed="1"/>
+    <w:lsdException w:name="Strong" w:uiPriority="22" w:qFormat="1"/>
+    <w:lsdException w:name="Emphasis" w:uiPriority="20" w:qFormat="1"/>
+    <w:lsdException w:name="Document Map" w:semiHidden="1" w:unhideWhenUsed="1"/>
+    <w:lsdException w:name="Plain Text" w:semiHidden="1" w:unhideWhenUsed="1"/>
+    <w:lsdException w:name="E-mail Signature" w:semiHidden="1" w:unhideWhenUsed="1"/>
+    <w:lsdException w:name="HTML Top of Form" w:semiHidden="1" w:unhideWhenUsed="1"/>
+    <w:lsdException w:name="HTML Bottom of Form" w:semiHidden="1" w:unhideWhenUsed="1"/>
+    <w:lsdException w:name="Normal (Web)" w:semiHidden="1" w:unhideWhenUsed="1"/>
+    <w:lsdException w:name="HTML Acronym" w:semiHidden="1" w:unhideWhenUsed="1"/>
+    <w:lsdException w:name="HTML Address" w:semiHidden="1" w:unhideWhenUsed="1"/>
+    <w:lsdException w:name="HTML Cite" w:semiHidden="1" w:unhideWhenUsed="1"/>
+    <w:lsdException w:name="HTML Code" w:semiHidden="1" w:unhideWhenUsed="1"/>
+    <w:lsdException w:name="HTML Definition" w:semiHidden="1" w:unhideWhenUsed="1"/>
+    <w:lsdException w:name="HTML Keyboard" w:semiHidden="1" w:unhideWhenUsed="1"/>
+    <w:lsdException w:name="HTML Preformatted" w:semiHidden="1" w:unhideWhenUsed="1"/>
+    <w:lsdException w:name="HTML Sample" w:semiHidden="1" w:unhideWhenUsed="1"/>
+    <w:lsdException w:name="HTML Typewriter" w:semiHidden="1" w:unhideWhenUsed="1"/>
+    <w:lsdException w:name="HTML Variable" w:semiHidden="1" w:unhideWhenUsed="1"/>
+    <w:lsdException w:name="Normal Table" w:semiHidden="1" w:unhideWhenUsed="1"/>
+    <w:lsdException w:name="annotation subject" w:semiHidden="1" w:unhideWhenUsed="1"/>
+    <w:lsdException w:name="No List" w:semiHidden="1" w:unhideWhenUsed="1"/>
+    <w:lsdException w:name="Outline List 1" w:semiHidden="1" w:unhideWhenUsed="1"/>
+    <w:lsdException w:name="Outline List 2" w:semiHidden="1" w:unhideWhenUsed="1"/>
+    <w:lsdException w:name="Outline List 3" w:semiHidden="1" w:unhideWhenUsed="1"/>
+    <w:lsdException w:name="Table Simple 1" w:semiHidden="1" w:unhideWhenUsed="1"/>
+    <w:lsdException w:name="Table Simple 2" w:semiHidden="1" w:unhideWhenUsed="1"/>
+    <w:lsdException w:name="Table Simple 3" w:semiHidden="1" w:unhideWhenUsed="1"/>
+    <w:lsdException w:name="Table Classic 1" w:semiHidden="1" w:unhideWhenUsed="1"/>
+    <w:lsdException w:name="Table Classic 2" w:semiHidden="1" w:unhideWhenUsed="1"/>
+    <w:lsdException w:name="Table Classic 3" w:semiHidden="1" w:unhideWhenUsed="1"/>
+    <w:lsdException w:name="Table Classic 4" w:semiHidden="1" w:unhideWhenUsed="1"/>
+    <w:lsdException w:name="Table Colorful 1" w:semiHidden="1" w:unhideWhenUsed="1"/>
+    <w:lsdException w:name="Table Colorful 2" w:semiHidden="1" w:unhideWhenUsed="1"/>
+    <w:lsdException w:name="Table Colorful 3" w:semiHidden="1" w:unhideWhenUsed="1"/>
+    <w:lsdException w:name="Table Columns 1" w:semiHidden="1" w:unhideWhenUsed="1"/>
+    <w:lsdException w:name="Table Columns 2" w:semiHidden="1" w:unhideWhenUsed="1"/>
+    <w:lsdException w:name="Table Columns 3" w:semiHidden="1" w:unhideWhenUsed="1"/>
+    <w:lsdException w:name="Table Columns 4" w:semiHidden="1" w:unhideWhenUsed="1"/>
+    <w:lsdException w:name="Table Columns 5" w:semiHidden="1" w:unhideWhenUsed="1"/>
+    <w:lsdException w:name="Table Grid 1" w:semiHidden="1" w:unhideWhenUsed="1"/>
+    <w:lsdException w:name="Table Grid 2" w:semiHidden="1" w:unhideWhenUsed="1"/>
+    <w:lsdException w:name="Table Grid 3" w:semiHidden="1" w:unhideWhenUsed="1"/>
+    <w:lsdException w:name="Table Grid 4" w:semiHidden="1" w:unhideWhenUsed="1"/>
+    <w:lsdException w:name="Table Grid 5" w:semiHidden="1" w:unhideWhenUsed="1"/>
+    <w:lsdException w:name="Table Grid 6" w:semiHidden="1" w:unhideWhenUsed="1"/>
+    <w:lsdException w:name="Table Grid 7" w:semiHidden="1" w:unhideWhenUsed="1"/>
+    <w:lsdException w:name="Table Grid 8" w:semiHidden="1" w:unhideWhenUsed="1"/>
+    <w:lsdException w:name="Table List 1" w:semiHidden="1" w:unhideWhenUsed="1"/>
+    <w:lsdException w:name="Table List 2" w:semiHidden="1" w:unhideWhenUsed="1"/>
+    <w:lsdException w:name="Table List 3" w:semiHidden="1" w:unhideWhenUsed="1"/>
+    <w:lsdException w:name="Table List 4" w:semiHidden="1" w:unhideWhenUsed="1"/>
+    <w:lsdException w:name="Table List 5" w:semiHidden="1" w:unhideWhenUsed="1"/>
+    <w:lsdException w:name="Table List 6" w:semiHidden="1" w:unhideWhenUsed="1"/>
+    <w:lsdException w:name="Table List 7" w:semiHidden="1" w:unhideWhenUsed="1"/>
+    <w:lsdException w:name="Table List 8" w:semiHidden="1" w:unhideWhenUsed="1"/>
+    <w:lsdException w:name="Table 3D effects 1" w:semiHidden="1" w:unhideWhenUsed="1"/>
+    <w:lsdException w:name="Table 3D effects 2" w:semiHidden="1" w:unhideWhenUsed="1"/>
+    <w:lsdException w:name="Table 3D effects 3" w:semiHidden="1" w:unhideWhenUsed="1"/>
+    <w:lsdException w:name="Table Contemporary" w:semiHidden="1" w:unhideWhenUsed="1"/>
+    <w:lsdException w:name="Table Elegant" w:semiHidden="1" w:unhideWhenUsed="1"/>
+    <w:lsdException w:name="Table Professional" w:semiHidden="1" w:unhideWhenUsed="1"/>
+    <w:lsdException w:name="Table Subtle 1" w:semiHidden="1" w:unhideWhenUsed="1"/>
+    <w:lsdException w:name="Table Subtle 2" w:semiHidden="1" w:unhideWhenUsed="1"/>
+    <w:lsdException w:name="Table Web 1" w:semiHidden="1" w:unhideWhenUsed="1"/>
+    <w:lsdException w:name="Table Web 2" w:semiHidden="1" w:unhideWhenUsed="1"/>
+    <w:lsdException w:name="Table Web 3" w:semiHidden="1" w:unhideWhenUsed="1"/>
+    <w:lsdException w:name="Balloon Text" w:semiHidden="1" w:unhideWhenUsed="1"/>
+    <w:lsdException w:name="Table Grid" w:uiPriority="39"/>
+    <w:lsdException w:name="Table Theme" w:semiHidden="1" w:unhideWhenUsed="1"/>
+    <w:lsdException w:name="Placeholder Text" w:semiHidden="1"/>
+    <w:lsdException w:name="No Spacing" w:uiPriority="1" w:qFormat="1"/>
+    <w:lsdException w:name="Light Shading" w:uiPriority="60"/>
+    <w:lsdException w:name="Light List" w:uiPriority="61"/>
+    <w:lsdException w:name="Light Grid" w:uiPriority="62"/>
+    <w:lsdException w:name="Medium Shading 1" w:uiPriority="63"/>
+    <w:lsdException w:name="Medium Shading 2" w:uiPriority="64"/>
+    <w:lsdException w:name="Medium List 1" w:uiPriority="65"/>
+    <w:lsdException w:name="Medium List 2" w:uiPriority="66"/>
+    <w:lsdException w:name="Medium Grid 1" w:uiPriority="67"/>
+    <w:lsdException w:name="Medium Grid 2" w:uiPriority="68"/>
+    <w:lsdException w:name="Medium Grid 3" w:uiPriority="69"/>
+    <w:lsdException w:name="Dark List" w:uiPriority="70"/>
+    <w:lsdException w:name="Colorful Shading" w:uiPriority="71"/>
+    <w:lsdException w:name="Colorful List" w:uiPriority="72"/>
+    <w:lsdException w:name="Colorful Grid" w:uiPriority="73"/>
+    <w:lsdException w:name="Light Shading Accent 1" w:uiPriority="60"/>
+    <w:lsdException w:name="Light List Accent 1" w:uiPriority="61"/>
+    <w:lsdException w:name="Light Grid Accent 1" w:uiPriority="62"/>
+    <w:lsdException w:name="Medium Shading 1 Accent 1" w:uiPriority="63"/>
+    <w:lsdException w:name="Medium Shading 2 Accent 1" w:uiPriority="64"/>
+    <w:lsdException w:name="Medium List 1 Accent 1" w:uiPriority="65"/>
+    <w:lsdException w:name="Revision" w:semiHidden="1"/>
+    <w:lsdException w:name="List Paragraph" w:uiPriority="34" w:qFormat="1"/>
+    <w:lsdException w:name="Quote" w:uiPriority="29" w:qFormat="1"/>
+    <w:lsdException w:name="Intense Quote" w:uiPriority="30" w:qFormat="1"/>
+    <w:lsdException w:name="Medium List 2 Accent 1" w:uiPriority="66"/>
+    <w:lsdException w:name="Medium Grid 1 Accent 1" w:uiPriority="67"/>
+    <w:lsdException w:name="Medium Grid 2 Accent 1" w:uiPriority="68"/>
+    <w:lsdException w:name="Medium Grid 3 Accent 1" w:uiPriority="69"/>
+    <w:lsdException w:name="Dark List Accent 1" w:uiPriority="70"/>
+    <w:lsdException w:name="Colorful Shading Accent 1" w:uiPriority="71"/>
+    <w:lsdException w:name="Colorful List Accent 1" w:uiPriority="72"/>
+    <w:lsdException w:name="Colorful Grid Accent 1" w:uiPriority="73"/>
+    <w:lsdException w:name="Light Shading Accent 2" w:uiPriority="60"/>
+    <w:lsdException w:name="Light List Accent 2" w:uiPriority="61"/>
+    <w:lsdException w:name="Light Grid Accent 2" w:uiPriority="62"/>
+    <w:lsdException w:name="Medium Shading 1 Accent 2" w:uiPriority="63"/>
+    <w:lsdException w:name="Medium Shading 2 Accent 2" w:uiPriority="64"/>
+    <w:lsdException w:name="Medium List 1 Accent 2" w:uiPriority="65"/>
+    <w:lsdException w:name="Medium List 2 Accent 2" w:uiPriority="66"/>
+    <w:lsdException w:name="Medium Grid 1 Accent 2" w:uiPriority="67"/>
+    <w:lsdException w:name="Medium Grid 2 Accent 2" w:uiPriority="68"/>
+    <w:lsdException w:name="Medium Grid 3 Accent 2" w:uiPriority="69"/>
+    <w:lsdException w:name="Dark List Accent 2" w:uiPriority="70"/>
+    <w:lsdException w:name="Colorful Shading Accent 2" w:uiPriority="71"/>
+    <w:lsdException w:name="Colorful List Accent 2" w:uiPriority="72"/>
+    <w:lsdException w:name="Colorful Grid Accent 2" w:uiPriority="73"/>
+    <w:lsdException w:name="Light Shading Accent 3" w:uiPriority="60"/>
+    <w:lsdException w:name="Light List Accent 3" w:uiPriority="61"/>
+    <w:lsdException w:name="Light Grid Accent 3" w:uiPriority="62"/>
+    <w:lsdException w:name="Medium Shading 1 Accent 3" w:uiPriority="63"/>
+    <w:lsdException w:name="Medium Shading 2 Accent 3" w:uiPriority="64"/>
+    <w:lsdException w:name="Medium List 1 Accent 3" w:uiPriority="65"/>
+    <w:lsdException w:name="Medium List 2 Accent 3" w:uiPriority="66"/>
+    <w:lsdException w:name="Medium Grid 1 Accent 3" w:uiPriority="67"/>
+    <w:lsdException w:name="Medium Grid 2 Accent 3" w:uiPriority="68"/>
+    <w:lsdException w:name="Medium Grid 3 Accent 3" w:uiPriority="69"/>
+    <w:lsdException w:name="Dark List Accent 3" w:uiPriority="70"/>
+    <w:lsdException w:name="Colorful Shading Accent 3" w:uiPriority="71"/>
+    <w:lsdException w:name="Colorful List Accent 3" w:uiPriority="72"/>
+    <w:lsdException w:name="Colorful Grid Accent 3" w:uiPriority="73"/>
+    <w:lsdException w:name="Light Shading Accent 4" w:uiPriority="60"/>
+    <w:lsdException w:name="Light List Accent 4" w:uiPriority="61"/>
+    <w:lsdException w:name="Light Grid Accent 4" w:uiPriority="62"/>
+    <w:lsdException w:name="Medium Shading 1 Accent 4" w:uiPriority="63"/>
+    <w:lsdException w:name="Medium Shading 2 Accent 4" w:uiPriority="64"/>
+    <w:lsdException w:name="Medium List 1 Accent 4" w:uiPriority="65"/>
+    <w:lsdException w:name="Medium List 2 Accent 4" w:uiPriority="66"/>
+    <w:lsdException w:name="Medium Grid 1 Accent 4" w:uiPriority="67"/>
+    <w:lsdException w:name="Medium Grid 2 Accent 4" w:uiPriority="68"/>
+    <w:lsdException w:name="Medium Grid 3 Accent 4" w:uiPriority="69"/>
+    <w:lsdException w:name="Dark List Accent 4" w:uiPriority="70"/>
+    <w:lsdException w:name="Colorful Shading Accent 4" w:uiPriority="71"/>
+    <w:lsdException w:name="Colorful List Accent 4" w:uiPriority="72"/>
+    <w:lsdException w:name="Colorful Grid Accent 4" w:uiPriority="73"/>
+    <w:lsdException w:name="Light Shading Accent 5" w:uiPriority="60"/>
+    <w:lsdException w:name="Light List Accent 5" w:uiPriority="61"/>
+    <w:lsdException w:name="Light Grid Accent 5" w:uiPriority="62"/>
+    <w:lsdException w:name="Medium Shading 1 Accent 5" w:uiPriority="63"/>
+    <w:lsdException w:name="Medium Shading 2 Accent 5" w:uiPriority="64"/>
+    <w:lsdException w:name="Medium List 1 Accent 5" w:uiPriority="65"/>
+    <w:lsdException w:name="Medium List 2 Accent 5" w:uiPriority="66"/>
+    <w:lsdException w:name="Medium Grid 1 Accent 5" w:uiPriority="67"/>
+    <w:lsdException w:name="Medium Grid 2 Accent 5" w:uiPriority="68"/>
+    <w:lsdException w:name="Medium Grid 3 Accent 5" w:uiPriority="69"/>
+    <w:lsdException w:name="Dark List Accent 5" w:uiPriority="70"/>
+    <w:lsdException w:name="Colorful Shading Accent 5" w:uiPriority="71"/>
+    <w:lsdException w:name="Colorful List Accent 5" w:uiPriority="72"/>
+    <w:lsdException w:name="Colorful Grid Accent 5" w:uiPriority="73"/>
+    <w:lsdException w:name="Light Shading Accent 6" w:uiPriority="60"/>
+    <w:lsdException w:name="Light List Accent 6" w:uiPriority="61"/>
+    <w:lsdException w:name="Light Grid Accent 6" w:uiPriority="62"/>
+    <w:lsdException w:name="Medium Shading 1 Accent 6" w:uiPriority="63"/>
+    <w:lsdException w:name="Medium Shading 2 Accent 6" w:uiPriority="64"/>
+    <w:lsdException w:name="Medium List 1 Accent 6" w:uiPriority="65"/>
+    <w:lsdException w:name="Medium List 2 Accent 6" w:uiPriority="66"/>
+    <w:lsdException w:name="Medium Grid 1 Accent 6" w:uiPriority="67"/>
+    <w:lsdException w:name="Medium Grid 2 Accent 6" w:uiPriority="68"/>
+    <w:lsdException w:name="Medium Grid 3 Accent 6" w:uiPriority="69"/>
+    <w:lsdException w:name="Dark List Accent 6" w:uiPriority="70"/>
+    <w:lsdException w:name="Colorful Shading Accent 6" w:uiPriority="71"/>
+    <w:lsdException w:name="Colorful List Accent 6" w:uiPriority="72"/>
+    <w:lsdException w:name="Colorful Grid Accent 6" w:uiPriority="73"/>
+    <w:lsdException w:name="Subtle Emphasis" w:uiPriority="19" w:qFormat="1"/>
+    <w:lsdException w:name="Intense Emphasis" w:uiPriority="21" w:qFormat="1"/>
+    <w:lsdException w:name="Subtle Reference" w:uiPriority="31" w:qFormat="1"/>
+    <w:lsdException w:name="Intense Reference" w:uiPriority="32" w:qFormat="1"/>
+    <w:lsdException w:name="Book Title" w:uiPriority="33" w:qFormat="1"/>
+    <w:lsdException w:name="Bibliography" w:semiHidden="1" w:uiPriority="37" w:unhideWhenUsed="1"/>
+    <w:lsdException w:name="TOC Heading" w:semiHidden="1" w:uiPriority="39" w:unhideWhenUsed="1" w:qFormat="1"/>
+    <w:lsdException w:name="Plain Table 1" w:uiPriority="41"/>
+    <w:lsdException w:name="Plain Table 2" w:uiPriority="42"/>
+    <w:lsdException w:name="Plain Table 3" w:uiPriority="43"/>
+    <w:lsdException w:name="Plain Table 4" w:uiPriority="44"/>
+    <w:lsdException w:name="Plain Table 5" w:uiPriority="45"/>
+    <w:lsdException w:name="Grid Table Light" w:uiPriority="40"/>
+    <w:lsdException w:name="Grid Table 1 Light" w:uiPriority="46"/>
+    <w:lsdException w:name="Grid Table 2" w:uiPriority="47"/>
+    <w:lsdException w:name="Grid Table 3" w:uiPriority="48"/>
+    <w:lsdException w:name="Grid Table 4" w:uiPriority="49"/>
+    <w:lsdException w:name="Grid Table 5 Dark" w:uiPriority="50"/>
+    <w:lsdException w:name="Grid Table 6 Colorful" w:uiPriority="51"/>
+    <w:lsdException w:name="Grid Table 7 Colorful" w:uiPriority="52"/>
+    <w:lsdException w:name="Grid Table 1 Light Accent 1" w:uiPriority="46"/>
+    <w:lsdException w:name="Grid Table 2 Accent 1" w:uiPriority="47"/>
+    <w:lsdException w:name="Grid Table 3 Accent 1" w:uiPriority="48"/>
+    <w:lsdException w:name="Grid Table 4 Accent 1" w:uiPriority="49"/>
+    <w:lsdException w:name="Grid Table 5 Dark Accent 1" w:uiPriority="50"/>
+    <w:lsdException w:name="Grid Table 6 Colorful Accent 1" w:uiPriority="51"/>
+    <w:lsdException w:name="Grid Table 7 Colorful Accent 1" w:uiPriority="52"/>
+    <w:lsdException w:name="Grid Table 1 Light Accent 2" w:uiPriority="46"/>
+    <w:lsdException w:name="Grid Table 2 Accent 2" w:uiPriority="47"/>
+    <w:lsdException w:name="Grid Table 3 Accent 2" w:uiPriority="48"/>
+    <w:lsdException w:name="Grid Table 4 Accent 2" w:uiPriority="49"/>
+    <w:lsdException w:name="Grid Table 5 Dark Accent 2" w:uiPriority="50"/>
+    <w:lsdException w:name="Grid Table 6 Colorful Accent 2" w:uiPriority="51"/>
+    <w:lsdException w:name="Grid Table 7 Colorful Accent 2" w:uiPriority="52"/>
+    <w:lsdException w:name="Grid Table 1 Light Accent 3" w:uiPriority="46"/>
+    <w:lsdException w:name="Grid Table 2 Accent 3" w:uiPriority="47"/>
+    <w:lsdException w:name="Grid Table 3 Accent 3" w:uiPriority="48"/>
+    <w:lsdException w:name="Grid Table 4 Accent 3" w:uiPriority="49"/>
+    <w:lsdException w:name="Grid Table 5 Dark Accent 3" w:uiPriority="50"/>
+    <w:lsdException w:name="Grid Table 6 Colorful Accent 3" w:uiPriority="51"/>
+    <w:lsdException w:name="Grid Table 7 Colorful Accent 3" w:uiPriority="52"/>
+    <w:lsdException w:name="Grid Table 1 Light Accent 4" w:uiPriority="46"/>
+    <w:lsdException w:name="Grid Table 2 Accent 4" w:uiPriority="47"/>
+    <w:lsdException w:name="Grid Table 3 Accent 4" w:uiPriority="48"/>
+    <w:lsdException w:name="Grid Table 4 Accent 4" w:uiPriority="49"/>
+    <w:lsdException w:name="Grid Table 5 Dark Accent 4" w:uiPriority="50"/>
+    <w:lsdException w:name="Grid Table 6 Colorful Accent 4" w:uiPriority="51"/>
+    <w:lsdException w:name="Grid Table 7 Colorful Accent 4" w:uiPriority="52"/>
+    <w:lsdException w:name="Grid Table 1 Light Accent 5" w:uiPriority="46"/>
+    <w:lsdException w:name="Grid Table 2 Accent 5" w:uiPriority="47"/>
+    <w:lsdException w:name="Grid Table 3 Accent 5" w:uiPriority="48"/>
+    <w:lsdException w:name="Grid Table 4 Accent 5" w:uiPriority="49"/>
+    <w:lsdException w:name="Grid Table 5 Dark Accent 5" w:uiPriority="50"/>
+    <w:lsdException w:name="Grid Table 6 Colorful Accent 5" w:uiPriority="51"/>
+    <w:lsdException w:name="Grid Table 7 Colorful Accent 5" w:uiPriority="52"/>
+    <w:lsdException w:name="Grid Table 1 Light Accent 6" w:uiPriority="46"/>
+    <w:lsdException w:name="Grid Table 2 Accent 6" w:uiPriority="47"/>
+    <w:lsdException w:name="Grid Table 3 Accent 6" w:uiPriority="48"/>
+    <w:lsdException w:name="Grid Table 4 Accent 6" w:uiPriority="49"/>
+    <w:lsdException w:name="Grid Table 5 Dark Accent 6" w:uiPriority="50"/>
+    <w:lsdException w:name="Grid Table 6 Colorful Accent 6" w:uiPriority="51"/>
+    <w:lsdException w:name="Grid Table 7 Colorful Accent 6" w:uiPriority="52"/>
+    <w:lsdException w:name="List Table 1 Light" w:uiPriority="46"/>
+    <w:lsdException w:name="List Table 2" w:uiPriority="47"/>
+    <w:lsdException w:name="List Table 3" w:uiPriority="48"/>
+    <w:lsdException w:name="List Table 4" w:uiPriority="49"/>
+    <w:lsdException w:name="List Table 5 Dark" w:uiPriority="50"/>
+    <w:lsdException w:name="List Table 6 Colorful" w:uiPriority="51"/>
+    <w:lsdException w:name="List Table 7 Colorful" w:uiPriority="52"/>
+    <w:lsdException w:name="List Table 1 Light Accent 1" w:uiPriority="46"/>
+    <w:lsdException w:name="List Table 2 Accent 1" w:uiPriority="47"/>
+    <w:lsdException w:name="List Table 3 Accent 1" w:uiPriority="48"/>
+    <w:lsdException w:name="List Table 4 Accent 1" w:uiPriority="49"/>
+    <w:lsdException w:name="List Table 5 Dark Accent 1" w:uiPriority="50"/>
+    <w:lsdException w:name="List Table 6 Colorful Accent 1" w:uiPriority="51"/>
+    <w:lsdException w:name="List Table 7 Colorful Accent 1" w:uiPriority="52"/>
+    <w:lsdException w:name="List Table 1 Light Accent 2" w:uiPriority="46"/>
+    <w:lsdException w:name="List Table 2 Accent 2" w:uiPriority="47"/>
+    <w:lsdException w:name="List Table 3 Accent 2" w:uiPriority="48"/>
+    <w:lsdException w:name="List Table 4 Accent 2" w:uiPriority="49"/>
+    <w:lsdException w:name="List Table 5 Dark Accent 2" w:uiPriority="50"/>
+    <w:lsdException w:name="List Table 6 Colorful Accent 2" w:uiPriority="51"/>
+    <w:lsdException w:name="List Table 7 Colorful Accent 2" w:uiPriority="52"/>
+    <w:lsdException w:name="List Table 1 Light Accent 3" w:uiPriority="46"/>
+    <w:lsdException w:name="List Table 2 Accent 3" w:uiPriority="47"/>
+    <w:lsdException w:name="List Table 3 Accent 3" w:uiPriority="48"/>
+    <w:lsdException w:name="List Table 4 Accent 3" w:uiPriority="49"/>
+    <w:lsdException w:name="List Table 5 Dark Accent 3" w:uiPriority="50"/>
+    <w:lsdException w:name="List Table 6 Colorful Accent 3" w:uiPriority="51"/>
+    <w:lsdException w:name="List Table 7 Colorful Accent 3" w:uiPriority="52"/>
+    <w:lsdException w:name="List Table 1 Light Accent 4" w:uiPriority="46"/>
+    <w:lsdException w:name="List Table 2 Accent 4" w:uiPriority="47"/>
+    <w:lsdException w:name="List Table 3 Accent 4" w:uiPriority="48"/>
+    <w:lsdException w:name="List Table 4 Accent 4" w:uiPriority="49"/>
+    <w:lsdException w:name="List Table 5 Dark Accent 4" w:uiPriority="50"/>
+    <w:lsdException w:name="List Table 6 Colorful Accent 4" w:uiPriority="51"/>
+    <w:lsdException w:name="List Table 7 Colorful Accent 4" w:uiPriority="52"/>
+    <w:lsdException w:name="List Table 1 Light Accent 5" w:uiPriority="46"/>
+    <w:lsdException w:name="List Table 2 Accent 5" w:uiPriority="47"/>
+    <w:lsdException w:name="List Table 3 Accent 5" w:uiPriority="48"/>
+    <w:lsdException w:name="List Table 4 Accent 5" w:uiPriority="49"/>
+    <w:lsdException w:name="List Table 5 Dark Accent 5" w:uiPriority="50"/>
+    <w:lsdException w:name="List Table 6 Colorful Accent 5" w:uiPriority="51"/>
+    <w:lsdException w:name="List Table 7 Colorful Accent 5" w:uiPriority="52"/>
+    <w:lsdException w:name="List Table 1 Light Accent 6" w:uiPriority="46"/>
+    <w:lsdException w:name="List Table 2 Accent 6" w:uiPriority="47"/>
+    <w:lsdException w:name="List Table 3 Accent 6" w:uiPriority="48"/>
+    <w:lsdException w:name="List Table 4 Accent 6" w:uiPriority="49"/>
+    <w:lsdException w:name="List Table 5 Dark Accent 6" w:uiPriority="50"/>
+    <w:lsdException w:name="List Table 6 Colorful Accent 6" w:uiPriority="51"/>
+    <w:lsdException w:name="List Table 7 Colorful Accent 6" w:uiPriority="52"/>
+    <w:lsdException w:name="Mention" w:semiHidden="1" w:unhideWhenUsed="1"/>
+    <w:lsdException w:name="Smart Hyperlink" w:semiHidden="1" w:unhideWhenUsed="1"/>
+    <w:lsdException w:name="Hashtag" w:semiHidden="1" w:unhideWhenUsed="1"/>
+    <w:lsdException w:name="Unresolved Mention" w:semiHidden="1" w:unhideWhenUsed="1"/>
+    <w:lsdException w:name="Smart Link" w:semiHidden="1" w:unhideWhenUsed="1"/>
+  </w:latentStyles>
+  <w:style w:type="paragraph" w:default="1" w:styleId="Normal">
+    <w:name w:val="Normal"/>
+    <w:qFormat/>
+  </w:style>
+  <w:style w:type="character" w:default="1" w:styleId="Policepardfaut">
+    <w:name w:val="Default Paragraph Font"/>
+    <w:uiPriority w:val="1"/>
+    <w:semiHidden/>
+    <w:unhideWhenUsed/>
+  </w:style>
+  <w:style w:type="table" w:default="1" w:styleId="TableauNormal">
+    <w:name w:val="Normal Table"/>
+    <w:uiPriority w:val="99"/>
+    <w:semiHidden/>
+    <w:unhideWhenUsed/>
+    <w:tblPr>
+      <w:tblInd w:w="0" w:type="dxa"/>
+      <w:tblCellMar>
+        <w:top w:w="0" w:type="dxa"/>
+        <w:left w:w="108" w:type="dxa"/>
+        <w:bottom w:w="0" w:type="dxa"/>
+        <w:right w:w="108" w:type="dxa"/>
+      </w:tblCellMar>
+    </w:tblPr>
+  </w:style>
+  <w:style w:type="numbering" w:default="1" w:styleId="Aucuneliste">
+    <w:name w:val="No List"/>
+    <w:uiPriority w:val="99"/>
+    <w:semiHidden/>
+    <w:unhideWhenUsed/>
+  </w:style>
+  <w:style w:type="paragraph" w:customStyle="1" w:styleId="AC4C3741A71C491BA2068795A98F78A0">
+    <w:name w:val="AC4C3741A71C491BA2068795A98F78A0"/>
+    <w:rsid w:val="00404124"/>
+  </w:style>
+  <w:style w:type="paragraph" w:customStyle="1" w:styleId="08D8E3F82FC542B6ABD65D09A99CCDC6">
+    <w:name w:val="08D8E3F82FC542B6ABD65D09A99CCDC6"/>
+    <w:rsid w:val="00404124"/>
+  </w:style>
+  <w:style w:type="paragraph" w:customStyle="1" w:styleId="0F327C63184B4F7DA1AAEA96654722F3">
+    <w:name w:val="0F327C63184B4F7DA1AAEA96654722F3"/>
+    <w:rsid w:val="00404124"/>
+  </w:style>
+  <w:style w:type="paragraph" w:customStyle="1" w:styleId="A5AE4F0622194A4E93DD57A3B2877D8A">
+    <w:name w:val="A5AE4F0622194A4E93DD57A3B2877D8A"/>
+    <w:rsid w:val="00404124"/>
+  </w:style>
+</w:styles>
+</file>
+
+<file path=word/glossary/webSettings.xml><?xml version="1.0" encoding="utf-8"?>
+<w:webSettings xmlns:mc="http://schemas.openxmlformats.org/markup-compatibility/2006" xmlns:r="http://schemas.openxmlformats.org/officeDocument/2006/relationships" xmlns:w="http://schemas.openxmlformats.org/wordprocessingml/2006/main" xmlns:w14="http://schemas.microsoft.com/office/word/2010/wordml" xmlns:w15="http://schemas.microsoft.com/office/word/2012/wordml" xmlns:w16cex="http://schemas.microsoft.com/office/word/2018/wordml/cex" xmlns:w16cid="http://schemas.microsoft.com/office/word/2016/wordml/cid" xmlns:w16="http://schemas.microsoft.com/office/word/2018/wordml" xmlns:w16sdtdh="http://schemas.microsoft.com/office/word/2020/wordml/sdtdatahash" xmlns:w16se="http://schemas.microsoft.com/office/word/2015/wordml/symex" mc:Ignorable="w14 w15 w16se w16cid w16 w16cex w16sdtdh">
+  <w:optimizeForBrowser/>
+  <w:allowPNG/>
+</w:webSettings>
 </file>
 
 <file path=word/theme/theme1.xml><?xml version="1.0" encoding="utf-8"?>

</xml_diff>

<commit_message>
Presentation Topnet added dans le rapport
Co-Authored-By: Nacib Mariem <67750731+Nacib1999@users.noreply.github.com>
</commit_message>
<xml_diff>
--- a/Journal Et Rapport/AhmedElmoezNoomen--Nacib Mariem-rapport.docx
+++ b/Journal Et Rapport/AhmedElmoezNoomen--Nacib Mariem-rapport.docx
@@ -1014,8 +1014,10 @@
                                   <w:szCs w:val="28"/>
                                   <w:lang w:val="fr-FR"/>
                                 </w:rPr>
-                                <w:t>Stage</w:t>
+                                <w:t xml:space="preserve">Stage </w:t>
                               </w:r>
+                              <w:proofErr w:type="spellStart"/>
+                              <w:proofErr w:type="gramStart"/>
                               <w:r>
                                 <w:rPr>
                                   <w:rFonts w:asciiTheme="majorHAnsi" w:eastAsiaTheme="majorEastAsia" w:hAnsiTheme="majorHAnsi" w:cstheme="majorBidi"/>
@@ -1026,8 +1028,9 @@
                                   <w:szCs w:val="28"/>
                                   <w:lang w:val="fr-FR"/>
                                 </w:rPr>
-                                <w:t xml:space="preserve"> Ingnieur </w:t>
+                                <w:t>Ingnieur</w:t>
                               </w:r>
+                              <w:proofErr w:type="spellEnd"/>
                               <w:r>
                                 <w:rPr>
                                   <w:rFonts w:asciiTheme="majorHAnsi" w:eastAsiaTheme="majorEastAsia" w:hAnsiTheme="majorHAnsi" w:cstheme="majorBidi"/>
@@ -1038,7 +1041,20 @@
                                   <w:szCs w:val="28"/>
                                   <w:lang w:val="fr-FR"/>
                                 </w:rPr>
-                                <w:t xml:space="preserve"> : </w:t>
+                                <w:t xml:space="preserve">  :</w:t>
+                              </w:r>
+                              <w:proofErr w:type="gramEnd"/>
+                              <w:r>
+                                <w:rPr>
+                                  <w:rFonts w:asciiTheme="majorHAnsi" w:eastAsiaTheme="majorEastAsia" w:hAnsiTheme="majorHAnsi" w:cstheme="majorBidi"/>
+                                  <w:i/>
+                                  <w:iCs/>
+                                  <w:color w:val="FFFFFF" w:themeColor="background1"/>
+                                  <w:sz w:val="28"/>
+                                  <w:szCs w:val="28"/>
+                                  <w:lang w:val="fr-FR"/>
+                                </w:rPr>
+                                <w:t xml:space="preserve"> </w:t>
                               </w:r>
                             </w:p>
                             <w:p>
@@ -1064,7 +1080,20 @@
                                   <w:szCs w:val="28"/>
                                   <w:lang w:val="fr-FR"/>
                                 </w:rPr>
-                                <w:t>B2C Projet S</w:t>
+                                <w:t xml:space="preserve">B2C Projet </w:t>
+                              </w:r>
+                              <w:proofErr w:type="spellStart"/>
+                              <w:r>
+                                <w:rPr>
+                                  <w:rFonts w:asciiTheme="majorHAnsi" w:eastAsiaTheme="majorEastAsia" w:hAnsiTheme="majorHAnsi" w:cstheme="majorBidi"/>
+                                  <w:i/>
+                                  <w:iCs/>
+                                  <w:color w:val="FFFFFF" w:themeColor="background1"/>
+                                  <w:sz w:val="28"/>
+                                  <w:szCs w:val="28"/>
+                                  <w:lang w:val="fr-FR"/>
+                                </w:rPr>
+                                <w:t>S</w:t>
                               </w:r>
                               <w:r>
                                 <w:rPr>
@@ -1078,6 +1107,7 @@
                                 </w:rPr>
                                 <w:t>coring</w:t>
                               </w:r>
+                              <w:proofErr w:type="spellEnd"/>
                             </w:p>
                             <w:p>
                               <w:pPr>
@@ -1236,8 +1266,10 @@
                             <w:szCs w:val="28"/>
                             <w:lang w:val="fr-FR"/>
                           </w:rPr>
-                          <w:t>Stage</w:t>
+                          <w:t xml:space="preserve">Stage </w:t>
                         </w:r>
+                        <w:proofErr w:type="spellStart"/>
+                        <w:proofErr w:type="gramStart"/>
                         <w:r>
                           <w:rPr>
                             <w:rFonts w:asciiTheme="majorHAnsi" w:eastAsiaTheme="majorEastAsia" w:hAnsiTheme="majorHAnsi" w:cstheme="majorBidi"/>
@@ -1248,8 +1280,9 @@
                             <w:szCs w:val="28"/>
                             <w:lang w:val="fr-FR"/>
                           </w:rPr>
-                          <w:t xml:space="preserve"> Ingnieur </w:t>
+                          <w:t>Ingnieur</w:t>
                         </w:r>
+                        <w:proofErr w:type="spellEnd"/>
                         <w:r>
                           <w:rPr>
                             <w:rFonts w:asciiTheme="majorHAnsi" w:eastAsiaTheme="majorEastAsia" w:hAnsiTheme="majorHAnsi" w:cstheme="majorBidi"/>
@@ -1260,7 +1293,20 @@
                             <w:szCs w:val="28"/>
                             <w:lang w:val="fr-FR"/>
                           </w:rPr>
-                          <w:t xml:space="preserve"> : </w:t>
+                          <w:t xml:space="preserve">  :</w:t>
+                        </w:r>
+                        <w:proofErr w:type="gramEnd"/>
+                        <w:r>
+                          <w:rPr>
+                            <w:rFonts w:asciiTheme="majorHAnsi" w:eastAsiaTheme="majorEastAsia" w:hAnsiTheme="majorHAnsi" w:cstheme="majorBidi"/>
+                            <w:i/>
+                            <w:iCs/>
+                            <w:color w:val="FFFFFF" w:themeColor="background1"/>
+                            <w:sz w:val="28"/>
+                            <w:szCs w:val="28"/>
+                            <w:lang w:val="fr-FR"/>
+                          </w:rPr>
+                          <w:t xml:space="preserve"> </w:t>
                         </w:r>
                       </w:p>
                       <w:p>
@@ -1286,7 +1332,20 @@
                             <w:szCs w:val="28"/>
                             <w:lang w:val="fr-FR"/>
                           </w:rPr>
-                          <w:t>B2C Projet S</w:t>
+                          <w:t xml:space="preserve">B2C Projet </w:t>
+                        </w:r>
+                        <w:proofErr w:type="spellStart"/>
+                        <w:r>
+                          <w:rPr>
+                            <w:rFonts w:asciiTheme="majorHAnsi" w:eastAsiaTheme="majorEastAsia" w:hAnsiTheme="majorHAnsi" w:cstheme="majorBidi"/>
+                            <w:i/>
+                            <w:iCs/>
+                            <w:color w:val="FFFFFF" w:themeColor="background1"/>
+                            <w:sz w:val="28"/>
+                            <w:szCs w:val="28"/>
+                            <w:lang w:val="fr-FR"/>
+                          </w:rPr>
+                          <w:t>S</w:t>
                         </w:r>
                         <w:r>
                           <w:rPr>
@@ -1300,6 +1359,7 @@
                           </w:rPr>
                           <w:t>coring</w:t>
                         </w:r>
+                        <w:proofErr w:type="spellEnd"/>
                       </w:p>
                       <w:p>
                         <w:pPr>
@@ -1550,6 +1610,7 @@
           <w:rFonts w:ascii="Times New Roman"/>
           <w:color w:val="4472C3"/>
           <w:sz w:val="26"/>
+          <w:lang w:val="fr-FR"/>
         </w:rPr>
       </w:pPr>
       <w:r>
@@ -1557,6 +1618,7 @@
           <w:rFonts w:ascii="Times New Roman"/>
           <w:color w:val="4472C3"/>
           <w:sz w:val="26"/>
+          <w:lang w:val="fr-FR"/>
         </w:rPr>
         <w:t xml:space="preserve">TOPNET </w:t>
       </w:r>
@@ -1616,8 +1678,9 @@
           <w:sz w:val="26"/>
           <w:lang w:val="fr-FR"/>
         </w:rPr>
-        <w:t xml:space="preserve"> Khaled M</w:t>
-      </w:r>
+        <w:t xml:space="preserve"> Khaled </w:t>
+      </w:r>
+      <w:proofErr w:type="spellStart"/>
       <w:r>
         <w:rPr>
           <w:rFonts w:ascii="Times New Roman"/>
@@ -1625,8 +1688,18 @@
           <w:sz w:val="26"/>
           <w:lang w:val="fr-FR"/>
         </w:rPr>
+        <w:t>M</w:t>
+      </w:r>
+      <w:r>
+        <w:rPr>
+          <w:rFonts w:ascii="Times New Roman"/>
+          <w:color w:val="548DD4" w:themeColor="text2" w:themeTint="99"/>
+          <w:sz w:val="26"/>
+          <w:lang w:val="fr-FR"/>
+        </w:rPr>
         <w:t>airech</w:t>
       </w:r>
+      <w:proofErr w:type="spellEnd"/>
     </w:p>
     <w:p>
       <w:pPr>
@@ -1753,6 +1826,7 @@
         <w:pStyle w:val="Titre1"/>
         <w:spacing w:line="762" w:lineRule="exact"/>
         <w:rPr>
+          <w:rFonts w:ascii="Arial" w:hAnsi="Arial" w:cs="Arial"/>
           <w:sz w:val="24"/>
           <w:szCs w:val="24"/>
           <w:lang w:val="fr-FR"/>
@@ -1760,214 +1834,844 @@
       </w:pPr>
       <w:r>
         <w:rPr>
+          <w:rFonts w:ascii="Arial" w:hAnsi="Arial" w:cs="Arial"/>
           <w:sz w:val="24"/>
           <w:szCs w:val="24"/>
           <w:lang w:val="fr-FR"/>
         </w:rPr>
-        <w:t>Dans le cadre de la formation d’ingénieur à ESPRIT, nous sommes tenus de nous intégrer dans une entreprise pendant 2 mois pour un stage</w:t>
-      </w:r>
-      <w:r>
-        <w:rPr>
+        <w:t>Dans le cadre de la formation d’ingénieur à ESPRIT, nous sommes tenus de nous intégrer dans une entreprise pendant 2 mois pour un stage ingénieur. Cette durée de stage nous permet de développer nos compétences techniques et d'acquérir une expérience concrète dans un environnement professionnel.</w:t>
+      </w:r>
+    </w:p>
+    <w:p>
+      <w:pPr>
+        <w:pStyle w:val="Titre1"/>
+        <w:spacing w:line="762" w:lineRule="exact"/>
+        <w:rPr>
+          <w:rFonts w:ascii="Arial" w:hAnsi="Arial" w:cs="Arial"/>
           <w:sz w:val="24"/>
           <w:szCs w:val="24"/>
           <w:lang w:val="fr-FR"/>
         </w:rPr>
-        <w:t xml:space="preserve"> ingénieur</w:t>
-      </w:r>
-      <w:r>
-        <w:rPr>
+      </w:pPr>
+      <w:r>
+        <w:rPr>
+          <w:rFonts w:ascii="Arial" w:hAnsi="Arial" w:cs="Arial"/>
           <w:sz w:val="24"/>
           <w:szCs w:val="24"/>
           <w:lang w:val="fr-FR"/>
         </w:rPr>
-        <w:t>. Cette durée de</w:t>
-      </w:r>
-      <w:r>
-        <w:rPr>
+        <w:t xml:space="preserve">Je tiens à exprimer ma gratitude envers </w:t>
+      </w:r>
+      <w:proofErr w:type="spellStart"/>
+      <w:r>
+        <w:rPr>
+          <w:rFonts w:ascii="Arial" w:hAnsi="Arial" w:cs="Arial"/>
           <w:sz w:val="24"/>
           <w:szCs w:val="24"/>
           <w:lang w:val="fr-FR"/>
         </w:rPr>
-        <w:t xml:space="preserve"> </w:t>
-      </w:r>
-      <w:r>
-        <w:rPr>
+        <w:t>Topnet</w:t>
+      </w:r>
+      <w:proofErr w:type="spellEnd"/>
+      <w:r>
+        <w:rPr>
+          <w:rFonts w:ascii="Arial" w:hAnsi="Arial" w:cs="Arial"/>
           <w:sz w:val="24"/>
           <w:szCs w:val="24"/>
           <w:lang w:val="fr-FR"/>
         </w:rPr>
-        <w:t>stage nous permet de développer nos compétences techniques et d'acquérir une expérience</w:t>
-      </w:r>
-      <w:r>
-        <w:rPr>
+        <w:t xml:space="preserve"> pour l'opportunité qui m'a été offerte et pour leur accueil chaleureux durant ces 2 mois. Je souhaite spécialement remercier Monsieur Khaled </w:t>
+      </w:r>
+      <w:proofErr w:type="spellStart"/>
+      <w:r>
+        <w:rPr>
+          <w:rFonts w:ascii="Arial" w:hAnsi="Arial" w:cs="Arial"/>
           <w:sz w:val="24"/>
           <w:szCs w:val="24"/>
           <w:lang w:val="fr-FR"/>
         </w:rPr>
-        <w:t xml:space="preserve"> </w:t>
-      </w:r>
-      <w:r>
-        <w:rPr>
+        <w:t>Mairech</w:t>
+      </w:r>
+      <w:proofErr w:type="spellEnd"/>
+      <w:r>
+        <w:rPr>
+          <w:rFonts w:ascii="Arial" w:hAnsi="Arial" w:cs="Arial"/>
           <w:sz w:val="24"/>
           <w:szCs w:val="24"/>
           <w:lang w:val="fr-FR"/>
         </w:rPr>
-        <w:t>concrète dans un environnement professionnel.</w:t>
+        <w:t>, Chef de Département des Systèmes d'Information, pour son encadrement et son précieux dévouement dans ma formation et mon orientation.</w:t>
       </w:r>
     </w:p>
     <w:p>
       <w:pPr>
         <w:pStyle w:val="Titre1"/>
         <w:spacing w:line="762" w:lineRule="exact"/>
-        <w:rPr>
+        <w:ind w:left="0"/>
+        <w:rPr>
+          <w:rFonts w:ascii="Arial" w:hAnsi="Arial" w:cs="Arial"/>
           <w:sz w:val="24"/>
           <w:szCs w:val="24"/>
           <w:lang w:val="fr-FR"/>
         </w:rPr>
       </w:pPr>
-      <w:r>
-        <w:rPr>
+    </w:p>
+    <w:p>
+      <w:pPr>
+        <w:pStyle w:val="Titre1"/>
+        <w:spacing w:line="762" w:lineRule="exact"/>
+        <w:rPr>
+          <w:rFonts w:ascii="Arial" w:hAnsi="Arial" w:cs="Arial"/>
           <w:sz w:val="24"/>
           <w:szCs w:val="24"/>
           <w:lang w:val="fr-FR"/>
         </w:rPr>
-        <w:t xml:space="preserve">Je tiens à exprimer ma gratitude envers </w:t>
-      </w:r>
-      <w:r>
-        <w:rPr>
+      </w:pPr>
+      <w:r>
+        <w:rPr>
+          <w:rFonts w:ascii="Arial" w:hAnsi="Arial" w:cs="Arial"/>
           <w:sz w:val="24"/>
           <w:szCs w:val="24"/>
           <w:lang w:val="fr-FR"/>
         </w:rPr>
-        <w:t>Topn</w:t>
-      </w:r>
-      <w:r>
-        <w:rPr>
+        <w:t xml:space="preserve">Je suis extrêmement reconnaissante envers les équipes de </w:t>
+      </w:r>
+      <w:proofErr w:type="spellStart"/>
+      <w:r>
+        <w:rPr>
+          <w:rFonts w:ascii="Arial" w:hAnsi="Arial" w:cs="Arial"/>
           <w:sz w:val="24"/>
           <w:szCs w:val="24"/>
           <w:lang w:val="fr-FR"/>
         </w:rPr>
-        <w:t>e</w:t>
-      </w:r>
-      <w:r>
-        <w:rPr>
+        <w:t>Topnet</w:t>
+      </w:r>
+      <w:proofErr w:type="spellEnd"/>
+      <w:r>
+        <w:rPr>
+          <w:rFonts w:ascii="Arial" w:hAnsi="Arial" w:cs="Arial"/>
           <w:sz w:val="24"/>
           <w:szCs w:val="24"/>
           <w:lang w:val="fr-FR"/>
         </w:rPr>
-        <w:t>t</w:t>
-      </w:r>
-      <w:r>
-        <w:rPr>
+        <w:t xml:space="preserve"> pour leur accueil malgré la situation critique de mon stage et les complications liées à la pandémie à l'époque. Cependant, cela n'a en rien altéré ni l'ambiance de travail ni la qualité des missions qui m'ont été confiées.</w:t>
+      </w:r>
+    </w:p>
+    <w:p>
+      <w:pPr>
+        <w:pStyle w:val="Titre1"/>
+        <w:spacing w:line="762" w:lineRule="exact"/>
+        <w:rPr>
+          <w:rFonts w:ascii="Arial" w:hAnsi="Arial" w:cs="Arial"/>
           <w:sz w:val="24"/>
           <w:szCs w:val="24"/>
           <w:lang w:val="fr-FR"/>
         </w:rPr>
-        <w:t xml:space="preserve"> pour l'opportunité qui m'a été offerte et pour leur accueil chaleureux durant ces 2 mois. Je souhaite spécialement remercier Monsieur Khaled Mairech, Chef de Département des Systèmes d'Information, pour son encadrement et son précieux dévouement dans ma formation et mon orientation.</w:t>
-      </w:r>
+      </w:pPr>
     </w:p>
     <w:p>
       <w:pPr>
         <w:pStyle w:val="Titre1"/>
         <w:spacing w:line="762" w:lineRule="exact"/>
         <w:rPr>
+          <w:rFonts w:ascii="Arial" w:hAnsi="Arial" w:cs="Arial"/>
           <w:sz w:val="24"/>
           <w:szCs w:val="24"/>
           <w:lang w:val="fr-FR"/>
         </w:rPr>
       </w:pPr>
-    </w:p>
-    <w:p>
-      <w:pPr>
-        <w:pStyle w:val="Titre1"/>
-        <w:spacing w:line="762" w:lineRule="exact"/>
-        <w:rPr>
+      <w:r>
+        <w:rPr>
+          <w:rFonts w:ascii="Arial" w:hAnsi="Arial" w:cs="Arial"/>
           <w:sz w:val="24"/>
           <w:szCs w:val="24"/>
           <w:lang w:val="fr-FR"/>
         </w:rPr>
-      </w:pPr>
-      <w:r>
-        <w:rPr>
+        <w:t>Je vous remercie d'apporter les modifications nécessaires pour refléter la durée précise du stage d'ingénieur et les personnes impliquées.</w:t>
+      </w:r>
+    </w:p>
+    <w:p>
+      <w:pPr>
+        <w:pStyle w:val="Titre1"/>
+        <w:spacing w:line="762" w:lineRule="exact"/>
+        <w:rPr>
+          <w:rFonts w:ascii="Arial" w:hAnsi="Arial" w:cs="Arial"/>
           <w:sz w:val="24"/>
           <w:szCs w:val="24"/>
           <w:lang w:val="fr-FR"/>
         </w:rPr>
-        <w:t xml:space="preserve">Je suis extrêmement reconnaissante envers les équipes de </w:t>
-      </w:r>
-      <w:r>
+      </w:pPr>
+    </w:p>
+    <w:p>
+      <w:pPr>
+        <w:pStyle w:val="Titre1"/>
+        <w:spacing w:line="762" w:lineRule="exact"/>
         <w:rPr>
           <w:sz w:val="24"/>
           <w:szCs w:val="24"/>
           <w:lang w:val="fr-FR"/>
         </w:rPr>
-        <w:t>Top</w:t>
-      </w:r>
-      <w:r>
-        <w:rPr>
+      </w:pPr>
+    </w:p>
+    <w:p>
+      <w:pPr>
+        <w:rPr>
+          <w:b/>
+          <w:color w:val="1155CC"/>
+          <w:lang w:val="fr-FR"/>
+        </w:rPr>
+      </w:pPr>
+      <w:r>
+        <w:rPr>
+          <w:b/>
+          <w:color w:val="1155CC"/>
+          <w:lang w:val="fr-FR"/>
+        </w:rPr>
+        <w:t>Chapitre 2 : Étude et conception :</w:t>
+      </w:r>
+    </w:p>
+    <w:p>
+      <w:pPr>
+        <w:shd w:val="clear" w:color="auto" w:fill="FFFFFF"/>
+        <w:rPr>
+          <w:b/>
+          <w:lang w:val="fr-FR"/>
+        </w:rPr>
+      </w:pPr>
+      <w:r>
+        <w:rPr>
+          <w:b/>
+          <w:lang w:val="fr-FR"/>
+        </w:rPr>
+        <w:t>2.1 Présentation de l’entreprise :</w:t>
+      </w:r>
+    </w:p>
+    <w:p>
+      <w:pPr>
+        <w:shd w:val="clear" w:color="auto" w:fill="FFFFFF"/>
+        <w:spacing w:after="150"/>
+        <w:rPr>
+          <w:rFonts w:ascii="Arial" w:eastAsia="Times New Roman" w:hAnsi="Arial" w:cs="Arial"/>
+          <w:color w:val="000000"/>
+          <w:lang w:val="fr-FR" w:eastAsia="fr-FR"/>
+        </w:rPr>
+      </w:pPr>
+      <w:r>
+        <w:rPr>
+          <w:rFonts w:ascii="Arial" w:eastAsia="Times New Roman" w:hAnsi="Arial" w:cs="Arial"/>
+          <w:b/>
+          <w:bCs/>
+          <w:color w:val="000000"/>
+          <w:lang w:val="fr-FR" w:eastAsia="fr-FR"/>
+        </w:rPr>
+        <w:t>TOPNET</w:t>
+      </w:r>
+      <w:r>
+        <w:rPr>
+          <w:rFonts w:ascii="Arial" w:eastAsia="Times New Roman" w:hAnsi="Arial" w:cs="Arial"/>
+          <w:color w:val="000000"/>
+          <w:lang w:val="fr-FR" w:eastAsia="fr-FR"/>
+        </w:rPr>
+        <w:t> est une entreprise tunisienne qui a démarré ses activités le 02 mai 2001, elle est le leader, aujourd’hui, des Fournisseurs d'accès Internet en Tunisie.</w:t>
+      </w:r>
+    </w:p>
+    <w:p>
+      <w:pPr>
+        <w:shd w:val="clear" w:color="auto" w:fill="FFFFFF"/>
+        <w:spacing w:after="150"/>
+        <w:rPr>
+          <w:rFonts w:ascii="Arial" w:eastAsia="Times New Roman" w:hAnsi="Arial" w:cs="Arial"/>
+          <w:color w:val="000000"/>
+          <w:lang w:val="fr-FR" w:eastAsia="fr-FR"/>
+        </w:rPr>
+      </w:pPr>
+      <w:r>
+        <w:rPr>
+          <w:rFonts w:ascii="Arial" w:eastAsia="Times New Roman" w:hAnsi="Arial" w:cs="Arial"/>
+          <w:b/>
+          <w:bCs/>
+          <w:color w:val="000000"/>
+          <w:lang w:val="fr-FR" w:eastAsia="fr-FR"/>
+        </w:rPr>
+        <w:t>TOPNET</w:t>
+      </w:r>
+      <w:r>
+        <w:rPr>
+          <w:rFonts w:ascii="Arial" w:eastAsia="Times New Roman" w:hAnsi="Arial" w:cs="Arial"/>
+          <w:color w:val="000000"/>
+          <w:lang w:val="fr-FR" w:eastAsia="fr-FR"/>
+        </w:rPr>
+        <w:t xml:space="preserve"> devient une filiale de groupe Tunisie Télécom, en </w:t>
+      </w:r>
+      <w:proofErr w:type="gramStart"/>
+      <w:r>
+        <w:rPr>
+          <w:rFonts w:ascii="Arial" w:eastAsia="Times New Roman" w:hAnsi="Arial" w:cs="Arial"/>
+          <w:color w:val="000000"/>
+          <w:lang w:val="fr-FR" w:eastAsia="fr-FR"/>
+        </w:rPr>
+        <w:t>Juin</w:t>
+      </w:r>
+      <w:proofErr w:type="gramEnd"/>
+      <w:r>
+        <w:rPr>
+          <w:rFonts w:ascii="Arial" w:eastAsia="Times New Roman" w:hAnsi="Arial" w:cs="Arial"/>
+          <w:color w:val="000000"/>
+          <w:lang w:val="fr-FR" w:eastAsia="fr-FR"/>
+        </w:rPr>
+        <w:t xml:space="preserve"> 2010, cette acquisition est considérée par Tunisie Télécom comme étant une opération stratégique permettant le renforcement de son leadership à travers un acteur qui, en quelques années, a réussi à se hisser en leader sur le marché des fournisseurs de services Internet (FSI).</w:t>
+      </w:r>
+    </w:p>
+    <w:p>
+      <w:pPr>
+        <w:shd w:val="clear" w:color="auto" w:fill="FFFFFF"/>
+        <w:spacing w:after="150"/>
+        <w:rPr>
+          <w:rFonts w:ascii="Arial" w:eastAsia="Times New Roman" w:hAnsi="Arial" w:cs="Arial"/>
+          <w:color w:val="000000"/>
+          <w:lang w:val="fr-FR" w:eastAsia="fr-FR"/>
+        </w:rPr>
+      </w:pPr>
+      <w:r>
+        <w:rPr>
+          <w:rFonts w:ascii="Arial" w:eastAsia="Times New Roman" w:hAnsi="Arial" w:cs="Arial"/>
+          <w:color w:val="000000"/>
+          <w:lang w:val="fr-FR" w:eastAsia="fr-FR"/>
+        </w:rPr>
+        <w:t xml:space="preserve">Les valeurs de </w:t>
+      </w:r>
+      <w:proofErr w:type="spellStart"/>
+      <w:r>
+        <w:rPr>
+          <w:rFonts w:ascii="Arial" w:eastAsia="Times New Roman" w:hAnsi="Arial" w:cs="Arial"/>
+          <w:color w:val="000000"/>
+          <w:lang w:val="fr-FR" w:eastAsia="fr-FR"/>
+        </w:rPr>
+        <w:t>Topnet</w:t>
+      </w:r>
+      <w:proofErr w:type="spellEnd"/>
+      <w:r>
+        <w:rPr>
+          <w:rFonts w:ascii="Arial" w:eastAsia="Times New Roman" w:hAnsi="Arial" w:cs="Arial"/>
+          <w:color w:val="000000"/>
+          <w:lang w:val="fr-FR" w:eastAsia="fr-FR"/>
+        </w:rPr>
+        <w:t xml:space="preserve"> sont </w:t>
+      </w:r>
+      <w:proofErr w:type="gramStart"/>
+      <w:r>
+        <w:rPr>
+          <w:rFonts w:ascii="Arial" w:eastAsia="Times New Roman" w:hAnsi="Arial" w:cs="Arial"/>
+          <w:color w:val="000000"/>
+          <w:lang w:val="fr-FR" w:eastAsia="fr-FR"/>
+        </w:rPr>
+        <w:t>claire</w:t>
+      </w:r>
+      <w:proofErr w:type="gramEnd"/>
+      <w:r>
+        <w:rPr>
+          <w:rFonts w:ascii="Arial" w:eastAsia="Times New Roman" w:hAnsi="Arial" w:cs="Arial"/>
+          <w:color w:val="000000"/>
+          <w:lang w:val="fr-FR" w:eastAsia="fr-FR"/>
+        </w:rPr>
+        <w:t xml:space="preserve"> : « Garantir la pérennité de notre entreprise en devenant le Fournisseur de Service Internet préféré de nos clients par notre niveau de Qualité ».</w:t>
+      </w:r>
+    </w:p>
+    <w:p>
+      <w:pPr>
+        <w:shd w:val="clear" w:color="auto" w:fill="FFFFFF"/>
+        <w:spacing w:after="150"/>
+        <w:rPr>
+          <w:rFonts w:ascii="Arial" w:eastAsia="Times New Roman" w:hAnsi="Arial" w:cs="Arial"/>
+          <w:color w:val="000000"/>
+          <w:lang w:val="fr-FR" w:eastAsia="fr-FR"/>
+        </w:rPr>
+      </w:pPr>
+      <w:r>
+        <w:rPr>
+          <w:rFonts w:ascii="Arial" w:eastAsia="Times New Roman" w:hAnsi="Arial" w:cs="Arial"/>
+          <w:color w:val="000000"/>
+          <w:lang w:val="fr-FR" w:eastAsia="fr-FR"/>
+        </w:rPr>
+        <w:t>Pour atteindre cet objectif, </w:t>
+      </w:r>
+      <w:r>
+        <w:rPr>
+          <w:rFonts w:ascii="Arial" w:eastAsia="Times New Roman" w:hAnsi="Arial" w:cs="Arial"/>
+          <w:b/>
+          <w:bCs/>
+          <w:color w:val="000000"/>
+          <w:lang w:val="fr-FR" w:eastAsia="fr-FR"/>
+        </w:rPr>
+        <w:t>TOPNET</w:t>
+      </w:r>
+      <w:r>
+        <w:rPr>
+          <w:rFonts w:ascii="Arial" w:eastAsia="Times New Roman" w:hAnsi="Arial" w:cs="Arial"/>
+          <w:color w:val="000000"/>
+          <w:lang w:val="fr-FR" w:eastAsia="fr-FR"/>
+        </w:rPr>
+        <w:t> s’engage à :</w:t>
+      </w:r>
+    </w:p>
+    <w:p>
+      <w:pPr>
+        <w:widowControl/>
+        <w:numPr>
+          <w:ilvl w:val="0"/>
+          <w:numId w:val="25"/>
+        </w:numPr>
+        <w:shd w:val="clear" w:color="auto" w:fill="FFFFFF"/>
+        <w:autoSpaceDE/>
+        <w:autoSpaceDN/>
+        <w:spacing w:before="100" w:beforeAutospacing="1" w:after="100" w:afterAutospacing="1"/>
+        <w:rPr>
+          <w:rFonts w:ascii="Arial" w:eastAsia="Times New Roman" w:hAnsi="Arial" w:cs="Arial"/>
+          <w:color w:val="000000"/>
+          <w:lang w:val="fr-FR" w:eastAsia="fr-FR"/>
+        </w:rPr>
+      </w:pPr>
+      <w:r>
+        <w:rPr>
+          <w:rFonts w:ascii="Arial" w:eastAsia="Times New Roman" w:hAnsi="Arial" w:cs="Arial"/>
+          <w:color w:val="000000"/>
+          <w:lang w:val="fr-FR" w:eastAsia="fr-FR"/>
+        </w:rPr>
+        <w:t>Garantir la satisfaction du client en étant à son écoute et en répondant à ses attentes, tout en assurant notre rentabilité.</w:t>
+      </w:r>
+    </w:p>
+    <w:p>
+      <w:pPr>
+        <w:widowControl/>
+        <w:numPr>
+          <w:ilvl w:val="0"/>
+          <w:numId w:val="25"/>
+        </w:numPr>
+        <w:shd w:val="clear" w:color="auto" w:fill="FFFFFF"/>
+        <w:autoSpaceDE/>
+        <w:autoSpaceDN/>
+        <w:spacing w:before="100" w:beforeAutospacing="1" w:after="100" w:afterAutospacing="1"/>
+        <w:rPr>
+          <w:rFonts w:ascii="Arial" w:eastAsia="Times New Roman" w:hAnsi="Arial" w:cs="Arial"/>
+          <w:color w:val="000000"/>
+          <w:lang w:val="fr-FR" w:eastAsia="fr-FR"/>
+        </w:rPr>
+      </w:pPr>
+      <w:r>
+        <w:rPr>
+          <w:rFonts w:ascii="Arial" w:eastAsia="Times New Roman" w:hAnsi="Arial" w:cs="Arial"/>
+          <w:color w:val="000000"/>
+          <w:lang w:val="fr-FR" w:eastAsia="fr-FR"/>
+        </w:rPr>
+        <w:t>Enraciner au niveau de notre équipe le sens de l’excellence permanente au service du client, et ce, via l’amélioration continue de notre fonctionnement interne.</w:t>
+      </w:r>
+    </w:p>
+    <w:p>
+      <w:pPr>
+        <w:widowControl/>
+        <w:numPr>
+          <w:ilvl w:val="0"/>
+          <w:numId w:val="25"/>
+        </w:numPr>
+        <w:shd w:val="clear" w:color="auto" w:fill="FFFFFF"/>
+        <w:autoSpaceDE/>
+        <w:autoSpaceDN/>
+        <w:spacing w:before="100" w:beforeAutospacing="1" w:after="100" w:afterAutospacing="1"/>
+        <w:rPr>
+          <w:rFonts w:ascii="Arial" w:eastAsia="Times New Roman" w:hAnsi="Arial" w:cs="Arial"/>
+          <w:color w:val="000000"/>
+          <w:lang w:val="fr-FR" w:eastAsia="fr-FR"/>
+        </w:rPr>
+      </w:pPr>
+      <w:r>
+        <w:rPr>
+          <w:rFonts w:ascii="Arial" w:eastAsia="Times New Roman" w:hAnsi="Arial" w:cs="Arial"/>
+          <w:color w:val="000000"/>
+          <w:lang w:val="fr-FR" w:eastAsia="fr-FR"/>
+        </w:rPr>
+        <w:t>Offrir continuellement de nouveaux produits et services qui répondent aux besoins évolutifs de la clientèle.</w:t>
+      </w:r>
+    </w:p>
+    <w:p>
+      <w:pPr>
+        <w:widowControl/>
+        <w:numPr>
+          <w:ilvl w:val="0"/>
+          <w:numId w:val="25"/>
+        </w:numPr>
+        <w:shd w:val="clear" w:color="auto" w:fill="FFFFFF"/>
+        <w:autoSpaceDE/>
+        <w:autoSpaceDN/>
+        <w:spacing w:before="100" w:beforeAutospacing="1" w:after="100" w:afterAutospacing="1"/>
+        <w:rPr>
+          <w:rFonts w:ascii="Arial" w:eastAsia="Times New Roman" w:hAnsi="Arial" w:cs="Arial"/>
+          <w:color w:val="000000"/>
+          <w:lang w:val="fr-FR" w:eastAsia="fr-FR"/>
+        </w:rPr>
+      </w:pPr>
+      <w:r>
+        <w:rPr>
+          <w:rFonts w:ascii="Arial" w:eastAsia="Times New Roman" w:hAnsi="Arial" w:cs="Arial"/>
+          <w:color w:val="000000"/>
+          <w:lang w:val="fr-FR" w:eastAsia="fr-FR"/>
+        </w:rPr>
+        <w:t>Consolider notre position de leader et notre notoriété pour afficher une meilleure image sur le marché.</w:t>
+      </w:r>
+      <w:r>
+        <w:rPr>
+          <w:noProof/>
+          <w:color w:val="4F81BD" w:themeColor="accent1"/>
+        </w:rPr>
+        <w:drawing>
+          <wp:anchor distT="0" distB="0" distL="114300" distR="114300" simplePos="0" relativeHeight="487593984" behindDoc="0" locked="0" layoutInCell="1" allowOverlap="1" wp14:anchorId="730C533B" wp14:editId="3AE1FEF0">
+            <wp:simplePos x="0" y="0"/>
+            <wp:positionH relativeFrom="margin">
+              <wp:posOffset>1801841</wp:posOffset>
+            </wp:positionH>
+            <wp:positionV relativeFrom="margin">
+              <wp:posOffset>4191750</wp:posOffset>
+            </wp:positionV>
+            <wp:extent cx="1954728" cy="622800"/>
+            <wp:effectExtent l="0" t="0" r="7620" b="6350"/>
+            <wp:wrapSquare wrapText="bothSides"/>
+            <wp:docPr id="2" name="Image 2"/>
+            <wp:cNvGraphicFramePr>
+              <a:graphicFrameLocks xmlns:a="http://schemas.openxmlformats.org/drawingml/2006/main" noChangeAspect="1"/>
+            </wp:cNvGraphicFramePr>
+            <a:graphic xmlns:a="http://schemas.openxmlformats.org/drawingml/2006/main">
+              <a:graphicData uri="http://schemas.openxmlformats.org/drawingml/2006/picture">
+                <pic:pic xmlns:pic="http://schemas.openxmlformats.org/drawingml/2006/picture">
+                  <pic:nvPicPr>
+                    <pic:cNvPr id="0" name="Picture 2"/>
+                    <pic:cNvPicPr>
+                      <a:picLocks noChangeAspect="1" noChangeArrowheads="1"/>
+                    </pic:cNvPicPr>
+                  </pic:nvPicPr>
+                  <pic:blipFill>
+                    <a:blip r:embed="rId8">
+                      <a:extLst>
+                        <a:ext uri="{28A0092B-C50C-407E-A947-70E740481C1C}">
+                          <a14:useLocalDpi xmlns:a14="http://schemas.microsoft.com/office/drawing/2010/main" val="0"/>
+                        </a:ext>
+                      </a:extLst>
+                    </a:blip>
+                    <a:srcRect/>
+                    <a:stretch>
+                      <a:fillRect/>
+                    </a:stretch>
+                  </pic:blipFill>
+                  <pic:spPr bwMode="auto">
+                    <a:xfrm>
+                      <a:off x="0" y="0"/>
+                      <a:ext cx="1954728" cy="622800"/>
+                    </a:xfrm>
+                    <a:prstGeom prst="rect">
+                      <a:avLst/>
+                    </a:prstGeom>
+                    <a:noFill/>
+                  </pic:spPr>
+                </pic:pic>
+              </a:graphicData>
+            </a:graphic>
+          </wp:anchor>
+        </w:drawing>
+      </w:r>
+    </w:p>
+    <w:p>
+      <w:pPr>
+        <w:jc w:val="center"/>
+        <w:rPr>
+          <w:b/>
+          <w:color w:val="1155CC"/>
+          <w:lang w:val="fr-FR"/>
+        </w:rPr>
+      </w:pPr>
+    </w:p>
+    <w:p>
+      <w:pPr>
+        <w:jc w:val="center"/>
+        <w:rPr>
+          <w:b/>
+          <w:color w:val="1155CC"/>
+          <w:lang w:val="fr-FR"/>
+        </w:rPr>
+      </w:pPr>
+    </w:p>
+    <w:p>
+      <w:pPr>
+        <w:jc w:val="center"/>
+        <w:rPr>
+          <w:b/>
+          <w:color w:val="1155CC"/>
+          <w:lang w:val="fr-FR"/>
+        </w:rPr>
+      </w:pPr>
+    </w:p>
+    <w:p>
+      <w:pPr>
+        <w:jc w:val="center"/>
+        <w:rPr>
+          <w:b/>
+          <w:color w:val="1155CC"/>
+          <w:lang w:val="fr-FR"/>
+        </w:rPr>
+      </w:pPr>
+    </w:p>
+    <w:p>
+      <w:pPr>
+        <w:shd w:val="clear" w:color="auto" w:fill="FFFFFF"/>
+        <w:rPr>
+          <w:b/>
+          <w:lang w:val="fr-FR"/>
+        </w:rPr>
+      </w:pPr>
+      <w:r>
+        <w:rPr>
+          <w:b/>
+          <w:lang w:val="fr-FR"/>
+        </w:rPr>
+        <w:t xml:space="preserve">Engagement de </w:t>
+      </w:r>
+      <w:proofErr w:type="spellStart"/>
+      <w:r>
+        <w:rPr>
+          <w:b/>
+          <w:lang w:val="fr-FR"/>
+        </w:rPr>
+        <w:t>Topnet</w:t>
+      </w:r>
+      <w:proofErr w:type="spellEnd"/>
+      <w:r>
+        <w:rPr>
+          <w:b/>
+          <w:lang w:val="fr-FR"/>
+        </w:rPr>
+        <w:t> :</w:t>
+      </w:r>
+    </w:p>
+    <w:p>
+      <w:pPr>
+        <w:shd w:val="clear" w:color="auto" w:fill="FFFFFF"/>
+        <w:rPr>
+          <w:b/>
+          <w:lang w:val="fr-FR"/>
+        </w:rPr>
+      </w:pPr>
+    </w:p>
+    <w:p>
+      <w:pPr>
+        <w:shd w:val="clear" w:color="auto" w:fill="FFFFFF"/>
+        <w:spacing w:after="150"/>
+        <w:rPr>
+          <w:rFonts w:ascii="Arial" w:eastAsia="Times New Roman" w:hAnsi="Arial" w:cs="Arial"/>
+          <w:color w:val="000000"/>
+          <w:lang w:eastAsia="fr-FR"/>
+        </w:rPr>
+      </w:pPr>
+      <w:r>
+        <w:rPr>
+          <w:rFonts w:ascii="Arial" w:eastAsia="Times New Roman" w:hAnsi="Arial" w:cs="Arial"/>
+          <w:color w:val="000000"/>
+          <w:lang w:val="fr-FR" w:eastAsia="fr-FR"/>
+        </w:rPr>
+        <w:t xml:space="preserve">Toute l’équipe TOPNET répond minutieusement à une charte qualité. </w:t>
+      </w:r>
+      <w:r>
+        <w:rPr>
+          <w:rFonts w:ascii="Arial" w:eastAsia="Times New Roman" w:hAnsi="Arial" w:cs="Arial"/>
+          <w:color w:val="000000"/>
+          <w:lang w:eastAsia="fr-FR"/>
+        </w:rPr>
+        <w:t xml:space="preserve">Nous </w:t>
+      </w:r>
+      <w:proofErr w:type="spellStart"/>
+      <w:r>
+        <w:rPr>
+          <w:rFonts w:ascii="Arial" w:eastAsia="Times New Roman" w:hAnsi="Arial" w:cs="Arial"/>
+          <w:color w:val="000000"/>
+          <w:lang w:eastAsia="fr-FR"/>
+        </w:rPr>
+        <w:t>nous</w:t>
+      </w:r>
+      <w:proofErr w:type="spellEnd"/>
+      <w:r>
+        <w:rPr>
+          <w:rFonts w:ascii="Arial" w:eastAsia="Times New Roman" w:hAnsi="Arial" w:cs="Arial"/>
+          <w:color w:val="000000"/>
+          <w:lang w:eastAsia="fr-FR"/>
+        </w:rPr>
+        <w:t xml:space="preserve"> </w:t>
+      </w:r>
+      <w:proofErr w:type="spellStart"/>
+      <w:r>
+        <w:rPr>
+          <w:rFonts w:ascii="Arial" w:eastAsia="Times New Roman" w:hAnsi="Arial" w:cs="Arial"/>
+          <w:color w:val="000000"/>
+          <w:lang w:eastAsia="fr-FR"/>
+        </w:rPr>
+        <w:t>engageons</w:t>
+      </w:r>
+      <w:proofErr w:type="spellEnd"/>
+      <w:r>
+        <w:rPr>
+          <w:rFonts w:ascii="Arial" w:eastAsia="Times New Roman" w:hAnsi="Arial" w:cs="Arial"/>
+          <w:color w:val="000000"/>
+          <w:lang w:eastAsia="fr-FR"/>
+        </w:rPr>
+        <w:t xml:space="preserve"> </w:t>
+      </w:r>
+      <w:proofErr w:type="gramStart"/>
+      <w:r>
+        <w:rPr>
+          <w:rFonts w:ascii="Arial" w:eastAsia="Times New Roman" w:hAnsi="Arial" w:cs="Arial"/>
+          <w:color w:val="000000"/>
+          <w:lang w:eastAsia="fr-FR"/>
+        </w:rPr>
+        <w:t>à :</w:t>
+      </w:r>
+      <w:proofErr w:type="gramEnd"/>
+    </w:p>
+    <w:p>
+      <w:pPr>
+        <w:widowControl/>
+        <w:numPr>
+          <w:ilvl w:val="0"/>
+          <w:numId w:val="26"/>
+        </w:numPr>
+        <w:shd w:val="clear" w:color="auto" w:fill="FFFFFF"/>
+        <w:autoSpaceDE/>
+        <w:autoSpaceDN/>
+        <w:spacing w:before="100" w:beforeAutospacing="1" w:after="100" w:afterAutospacing="1"/>
+        <w:rPr>
+          <w:rFonts w:ascii="Arial" w:eastAsia="Times New Roman" w:hAnsi="Arial" w:cs="Arial"/>
+          <w:color w:val="000000"/>
+          <w:lang w:val="fr-FR" w:eastAsia="fr-FR"/>
+        </w:rPr>
+      </w:pPr>
+      <w:r>
+        <w:rPr>
+          <w:rFonts w:ascii="Arial" w:eastAsia="Times New Roman" w:hAnsi="Arial" w:cs="Arial"/>
+          <w:color w:val="000000"/>
+          <w:lang w:val="fr-FR" w:eastAsia="fr-FR"/>
+        </w:rPr>
+        <w:t>Une quête continue de la satisfaction client : le sens de l’excellence permanente au service du client, à travers l’amélioration continue de notre fonctionnement interne ;</w:t>
+      </w:r>
+    </w:p>
+    <w:p>
+      <w:pPr>
+        <w:widowControl/>
+        <w:numPr>
+          <w:ilvl w:val="0"/>
+          <w:numId w:val="26"/>
+        </w:numPr>
+        <w:shd w:val="clear" w:color="auto" w:fill="FFFFFF"/>
+        <w:autoSpaceDE/>
+        <w:autoSpaceDN/>
+        <w:spacing w:before="100" w:beforeAutospacing="1" w:after="100" w:afterAutospacing="1"/>
+        <w:rPr>
+          <w:rFonts w:ascii="Arial" w:eastAsia="Times New Roman" w:hAnsi="Arial" w:cs="Arial"/>
+          <w:color w:val="000000"/>
+          <w:lang w:val="fr-FR" w:eastAsia="fr-FR"/>
+        </w:rPr>
+      </w:pPr>
+      <w:r>
+        <w:rPr>
+          <w:rFonts w:ascii="Arial" w:eastAsia="Times New Roman" w:hAnsi="Arial" w:cs="Arial"/>
+          <w:color w:val="000000"/>
+          <w:lang w:val="fr-FR" w:eastAsia="fr-FR"/>
+        </w:rPr>
+        <w:t>Offrir continuellement de nouveaux produits et services qui répondent aux besoins évolutifs de notre clientèle ;</w:t>
+      </w:r>
+    </w:p>
+    <w:p>
+      <w:pPr>
+        <w:widowControl/>
+        <w:numPr>
+          <w:ilvl w:val="0"/>
+          <w:numId w:val="26"/>
+        </w:numPr>
+        <w:shd w:val="clear" w:color="auto" w:fill="FFFFFF"/>
+        <w:autoSpaceDE/>
+        <w:autoSpaceDN/>
+        <w:spacing w:before="100" w:beforeAutospacing="1" w:after="100" w:afterAutospacing="1"/>
+        <w:rPr>
+          <w:rFonts w:ascii="Arial" w:eastAsia="Times New Roman" w:hAnsi="Arial" w:cs="Arial"/>
+          <w:color w:val="000000"/>
+          <w:lang w:val="fr-FR" w:eastAsia="fr-FR"/>
+        </w:rPr>
+      </w:pPr>
+      <w:r>
+        <w:rPr>
+          <w:rFonts w:ascii="Arial" w:eastAsia="Times New Roman" w:hAnsi="Arial" w:cs="Arial"/>
+          <w:color w:val="000000"/>
+          <w:lang w:val="fr-FR" w:eastAsia="fr-FR"/>
+        </w:rPr>
+        <w:t xml:space="preserve">Consolider notre position de leader et notre notoriété pour afficher une meilleure image sur le marché. Et c’est pour cette raison que TOPNET a obtenu la certification ISO 9001 et devient ainsi le 1er FSI en Tunisie dont la qualité de service répond aux normes internationales de management de la qualité. En effet, nous nous sommes lancés dans la démarche de certification au mois de </w:t>
+      </w:r>
+      <w:proofErr w:type="gramStart"/>
+      <w:r>
+        <w:rPr>
+          <w:rFonts w:ascii="Arial" w:eastAsia="Times New Roman" w:hAnsi="Arial" w:cs="Arial"/>
+          <w:color w:val="000000"/>
+          <w:lang w:val="fr-FR" w:eastAsia="fr-FR"/>
+        </w:rPr>
+        <w:t>Mars</w:t>
+      </w:r>
+      <w:proofErr w:type="gramEnd"/>
+      <w:r>
+        <w:rPr>
+          <w:rFonts w:ascii="Arial" w:eastAsia="Times New Roman" w:hAnsi="Arial" w:cs="Arial"/>
+          <w:color w:val="000000"/>
+          <w:lang w:val="fr-FR" w:eastAsia="fr-FR"/>
+        </w:rPr>
+        <w:t xml:space="preserve"> 2009, date à laquelle nous avons débuté le déploiement de nos axes qualité par processus et avons initié, dans la foulée, la standardisation et l’amélioration continue de notre fonctionnement en interne, dans l’unique but de satisfaire ses clients.</w:t>
+      </w:r>
+    </w:p>
+    <w:p>
+      <w:pPr>
+        <w:shd w:val="clear" w:color="auto" w:fill="FFFFFF"/>
+        <w:rPr>
+          <w:b/>
           <w:sz w:val="24"/>
           <w:szCs w:val="24"/>
-          <w:lang w:val="fr-FR"/>
-        </w:rPr>
-        <w:t>ne</w:t>
-      </w:r>
-      <w:r>
-        <w:rPr>
+        </w:rPr>
+      </w:pPr>
+      <w:r>
+        <w:rPr>
+          <w:b/>
           <w:sz w:val="24"/>
           <w:szCs w:val="24"/>
-          <w:lang w:val="fr-FR"/>
-        </w:rPr>
-        <w:t>t</w:t>
-      </w:r>
-      <w:r>
-        <w:rPr>
+        </w:rPr>
+        <w:t xml:space="preserve">2.2 </w:t>
+      </w:r>
+      <w:proofErr w:type="spellStart"/>
+      <w:r>
+        <w:rPr>
+          <w:b/>
           <w:sz w:val="24"/>
           <w:szCs w:val="24"/>
-          <w:lang w:val="fr-FR"/>
-        </w:rPr>
-        <w:t xml:space="preserve"> pour leur accueil malgré la situation critique de mon stage et les complications liées à la pandémie à l'époque. Cependant, cela n'a en rien altéré ni l'ambiance de travail ni la qualité des missions qui m'ont été confiées.</w:t>
-      </w:r>
-    </w:p>
-    <w:p>
-      <w:pPr>
-        <w:pStyle w:val="Titre1"/>
-        <w:spacing w:line="762" w:lineRule="exact"/>
-        <w:rPr>
+        </w:rPr>
+        <w:t>Présentation</w:t>
+      </w:r>
+      <w:proofErr w:type="spellEnd"/>
+      <w:r>
+        <w:rPr>
+          <w:b/>
           <w:sz w:val="24"/>
           <w:szCs w:val="24"/>
-          <w:lang w:val="fr-FR"/>
-        </w:rPr>
-      </w:pPr>
-    </w:p>
-    <w:p>
-      <w:pPr>
-        <w:pStyle w:val="Titre1"/>
-        <w:spacing w:line="762" w:lineRule="exact"/>
-        <w:rPr>
+        </w:rPr>
+        <w:t xml:space="preserve"> de la </w:t>
+      </w:r>
+      <w:proofErr w:type="gramStart"/>
+      <w:r>
+        <w:rPr>
+          <w:b/>
           <w:sz w:val="24"/>
           <w:szCs w:val="24"/>
-          <w:lang w:val="fr-FR"/>
-        </w:rPr>
-      </w:pPr>
-      <w:r>
-        <w:rPr>
-          <w:sz w:val="24"/>
-          <w:szCs w:val="24"/>
-          <w:lang w:val="fr-FR"/>
-        </w:rPr>
-        <w:t>Je vous remercie d'apporter les modifications nécessaires pour refléter la durée précise du stage d'ingénieur et les personnes impliquées.</w:t>
-      </w:r>
-    </w:p>
-    <w:p>
-      <w:pPr>
-        <w:pStyle w:val="Titre1"/>
-        <w:spacing w:line="762" w:lineRule="exact"/>
-        <w:rPr>
-          <w:sz w:val="24"/>
-          <w:szCs w:val="24"/>
-          <w:lang w:val="fr-FR"/>
-        </w:rPr>
-      </w:pPr>
+        </w:rPr>
+        <w:t>mission :</w:t>
+      </w:r>
+      <w:proofErr w:type="gramEnd"/>
     </w:p>
     <w:p>
       <w:pPr>
@@ -2636,6 +3340,155 @@
     </w:lvl>
   </w:abstractNum>
   <w:abstractNum w:abstractNumId="9" w15:restartNumberingAfterBreak="0">
+    <w:nsid w:val="1AB82F69"/>
+    <w:multiLevelType w:val="multilevel"/>
+    <w:tmpl w:val="142A00CC"/>
+    <w:lvl w:ilvl="0">
+      <w:start w:val="1"/>
+      <w:numFmt w:val="bullet"/>
+      <w:lvlText w:val=""/>
+      <w:lvlJc w:val="left"/>
+      <w:pPr>
+        <w:tabs>
+          <w:tab w:val="num" w:pos="720"/>
+        </w:tabs>
+        <w:ind w:left="720" w:hanging="360"/>
+      </w:pPr>
+      <w:rPr>
+        <w:rFonts w:ascii="Symbol" w:hAnsi="Symbol" w:hint="default"/>
+        <w:sz w:val="20"/>
+      </w:rPr>
+    </w:lvl>
+    <w:lvl w:ilvl="1" w:tentative="1">
+      <w:start w:val="1"/>
+      <w:numFmt w:val="bullet"/>
+      <w:lvlText w:val="o"/>
+      <w:lvlJc w:val="left"/>
+      <w:pPr>
+        <w:tabs>
+          <w:tab w:val="num" w:pos="1440"/>
+        </w:tabs>
+        <w:ind w:left="1440" w:hanging="360"/>
+      </w:pPr>
+      <w:rPr>
+        <w:rFonts w:ascii="Courier New" w:hAnsi="Courier New" w:hint="default"/>
+        <w:sz w:val="20"/>
+      </w:rPr>
+    </w:lvl>
+    <w:lvl w:ilvl="2" w:tentative="1">
+      <w:start w:val="1"/>
+      <w:numFmt w:val="bullet"/>
+      <w:lvlText w:val=""/>
+      <w:lvlJc w:val="left"/>
+      <w:pPr>
+        <w:tabs>
+          <w:tab w:val="num" w:pos="2160"/>
+        </w:tabs>
+        <w:ind w:left="2160" w:hanging="360"/>
+      </w:pPr>
+      <w:rPr>
+        <w:rFonts w:ascii="Wingdings" w:hAnsi="Wingdings" w:hint="default"/>
+        <w:sz w:val="20"/>
+      </w:rPr>
+    </w:lvl>
+    <w:lvl w:ilvl="3" w:tentative="1">
+      <w:start w:val="1"/>
+      <w:numFmt w:val="bullet"/>
+      <w:lvlText w:val=""/>
+      <w:lvlJc w:val="left"/>
+      <w:pPr>
+        <w:tabs>
+          <w:tab w:val="num" w:pos="2880"/>
+        </w:tabs>
+        <w:ind w:left="2880" w:hanging="360"/>
+      </w:pPr>
+      <w:rPr>
+        <w:rFonts w:ascii="Wingdings" w:hAnsi="Wingdings" w:hint="default"/>
+        <w:sz w:val="20"/>
+      </w:rPr>
+    </w:lvl>
+    <w:lvl w:ilvl="4" w:tentative="1">
+      <w:start w:val="1"/>
+      <w:numFmt w:val="bullet"/>
+      <w:lvlText w:val=""/>
+      <w:lvlJc w:val="left"/>
+      <w:pPr>
+        <w:tabs>
+          <w:tab w:val="num" w:pos="3600"/>
+        </w:tabs>
+        <w:ind w:left="3600" w:hanging="360"/>
+      </w:pPr>
+      <w:rPr>
+        <w:rFonts w:ascii="Wingdings" w:hAnsi="Wingdings" w:hint="default"/>
+        <w:sz w:val="20"/>
+      </w:rPr>
+    </w:lvl>
+    <w:lvl w:ilvl="5" w:tentative="1">
+      <w:start w:val="1"/>
+      <w:numFmt w:val="bullet"/>
+      <w:lvlText w:val=""/>
+      <w:lvlJc w:val="left"/>
+      <w:pPr>
+        <w:tabs>
+          <w:tab w:val="num" w:pos="4320"/>
+        </w:tabs>
+        <w:ind w:left="4320" w:hanging="360"/>
+      </w:pPr>
+      <w:rPr>
+        <w:rFonts w:ascii="Wingdings" w:hAnsi="Wingdings" w:hint="default"/>
+        <w:sz w:val="20"/>
+      </w:rPr>
+    </w:lvl>
+    <w:lvl w:ilvl="6" w:tentative="1">
+      <w:start w:val="1"/>
+      <w:numFmt w:val="bullet"/>
+      <w:lvlText w:val=""/>
+      <w:lvlJc w:val="left"/>
+      <w:pPr>
+        <w:tabs>
+          <w:tab w:val="num" w:pos="5040"/>
+        </w:tabs>
+        <w:ind w:left="5040" w:hanging="360"/>
+      </w:pPr>
+      <w:rPr>
+        <w:rFonts w:ascii="Wingdings" w:hAnsi="Wingdings" w:hint="default"/>
+        <w:sz w:val="20"/>
+      </w:rPr>
+    </w:lvl>
+    <w:lvl w:ilvl="7" w:tentative="1">
+      <w:start w:val="1"/>
+      <w:numFmt w:val="bullet"/>
+      <w:lvlText w:val=""/>
+      <w:lvlJc w:val="left"/>
+      <w:pPr>
+        <w:tabs>
+          <w:tab w:val="num" w:pos="5760"/>
+        </w:tabs>
+        <w:ind w:left="5760" w:hanging="360"/>
+      </w:pPr>
+      <w:rPr>
+        <w:rFonts w:ascii="Wingdings" w:hAnsi="Wingdings" w:hint="default"/>
+        <w:sz w:val="20"/>
+      </w:rPr>
+    </w:lvl>
+    <w:lvl w:ilvl="8" w:tentative="1">
+      <w:start w:val="1"/>
+      <w:numFmt w:val="bullet"/>
+      <w:lvlText w:val=""/>
+      <w:lvlJc w:val="left"/>
+      <w:pPr>
+        <w:tabs>
+          <w:tab w:val="num" w:pos="6480"/>
+        </w:tabs>
+        <w:ind w:left="6480" w:hanging="360"/>
+      </w:pPr>
+      <w:rPr>
+        <w:rFonts w:ascii="Wingdings" w:hAnsi="Wingdings" w:hint="default"/>
+        <w:sz w:val="20"/>
+      </w:rPr>
+    </w:lvl>
+  </w:abstractNum>
+  <w:abstractNum w:abstractNumId="10" w15:restartNumberingAfterBreak="0">
     <w:nsid w:val="23C441F7"/>
     <w:multiLevelType w:val="hybridMultilevel"/>
     <w:tmpl w:val="A956F85E"/>
@@ -2725,7 +3578,7 @@
       </w:pPr>
     </w:lvl>
   </w:abstractNum>
-  <w:abstractNum w:abstractNumId="10" w15:restartNumberingAfterBreak="0">
+  <w:abstractNum w:abstractNumId="11" w15:restartNumberingAfterBreak="0">
     <w:nsid w:val="2486703E"/>
     <w:multiLevelType w:val="hybridMultilevel"/>
     <w:tmpl w:val="B06A6B4A"/>
@@ -2814,7 +3667,7 @@
       </w:pPr>
     </w:lvl>
   </w:abstractNum>
-  <w:abstractNum w:abstractNumId="11" w15:restartNumberingAfterBreak="0">
+  <w:abstractNum w:abstractNumId="12" w15:restartNumberingAfterBreak="0">
     <w:nsid w:val="288001AB"/>
     <w:multiLevelType w:val="hybridMultilevel"/>
     <w:tmpl w:val="8C02975C"/>
@@ -2927,7 +3780,7 @@
       </w:rPr>
     </w:lvl>
   </w:abstractNum>
-  <w:abstractNum w:abstractNumId="12" w15:restartNumberingAfterBreak="0">
+  <w:abstractNum w:abstractNumId="13" w15:restartNumberingAfterBreak="0">
     <w:nsid w:val="2B400465"/>
     <w:multiLevelType w:val="hybridMultilevel"/>
     <w:tmpl w:val="8D56BDF0"/>
@@ -3043,7 +3896,7 @@
       </w:rPr>
     </w:lvl>
   </w:abstractNum>
-  <w:abstractNum w:abstractNumId="13" w15:restartNumberingAfterBreak="0">
+  <w:abstractNum w:abstractNumId="14" w15:restartNumberingAfterBreak="0">
     <w:nsid w:val="2D846AEA"/>
     <w:multiLevelType w:val="hybridMultilevel"/>
     <w:tmpl w:val="B8DC4CE4"/>
@@ -3156,7 +4009,7 @@
       </w:rPr>
     </w:lvl>
   </w:abstractNum>
-  <w:abstractNum w:abstractNumId="14" w15:restartNumberingAfterBreak="0">
+  <w:abstractNum w:abstractNumId="15" w15:restartNumberingAfterBreak="0">
     <w:nsid w:val="3825228E"/>
     <w:multiLevelType w:val="hybridMultilevel"/>
     <w:tmpl w:val="F3F6C480"/>
@@ -3245,7 +4098,7 @@
       </w:pPr>
     </w:lvl>
   </w:abstractNum>
-  <w:abstractNum w:abstractNumId="15" w15:restartNumberingAfterBreak="0">
+  <w:abstractNum w:abstractNumId="16" w15:restartNumberingAfterBreak="0">
     <w:nsid w:val="417307EB"/>
     <w:multiLevelType w:val="hybridMultilevel"/>
     <w:tmpl w:val="22E40A0C"/>
@@ -3334,7 +4187,7 @@
       </w:pPr>
     </w:lvl>
   </w:abstractNum>
-  <w:abstractNum w:abstractNumId="16" w15:restartNumberingAfterBreak="0">
+  <w:abstractNum w:abstractNumId="17" w15:restartNumberingAfterBreak="0">
     <w:nsid w:val="49A2571C"/>
     <w:multiLevelType w:val="singleLevel"/>
     <w:tmpl w:val="49A2571C"/>
@@ -3354,7 +4207,7 @@
       </w:rPr>
     </w:lvl>
   </w:abstractNum>
-  <w:abstractNum w:abstractNumId="17" w15:restartNumberingAfterBreak="0">
+  <w:abstractNum w:abstractNumId="18" w15:restartNumberingAfterBreak="0">
     <w:nsid w:val="4C2C6B84"/>
     <w:multiLevelType w:val="hybridMultilevel"/>
     <w:tmpl w:val="BAD2C0A4"/>
@@ -3443,7 +4296,7 @@
       </w:pPr>
     </w:lvl>
   </w:abstractNum>
-  <w:abstractNum w:abstractNumId="18" w15:restartNumberingAfterBreak="0">
+  <w:abstractNum w:abstractNumId="19" w15:restartNumberingAfterBreak="0">
     <w:nsid w:val="5351F3A8"/>
     <w:multiLevelType w:val="singleLevel"/>
     <w:tmpl w:val="5351F3A8"/>
@@ -3455,7 +4308,7 @@
       <w:lvlJc w:val="left"/>
     </w:lvl>
   </w:abstractNum>
-  <w:abstractNum w:abstractNumId="19" w15:restartNumberingAfterBreak="0">
+  <w:abstractNum w:abstractNumId="20" w15:restartNumberingAfterBreak="0">
     <w:nsid w:val="53BF12AF"/>
     <w:multiLevelType w:val="hybridMultilevel"/>
     <w:tmpl w:val="70748B0C"/>
@@ -3544,7 +4397,7 @@
       </w:pPr>
     </w:lvl>
   </w:abstractNum>
-  <w:abstractNum w:abstractNumId="20" w15:restartNumberingAfterBreak="0">
+  <w:abstractNum w:abstractNumId="21" w15:restartNumberingAfterBreak="0">
     <w:nsid w:val="5D7E7837"/>
     <w:multiLevelType w:val="hybridMultilevel"/>
     <w:tmpl w:val="25F4724C"/>
@@ -3633,7 +4486,7 @@
       </w:pPr>
     </w:lvl>
   </w:abstractNum>
-  <w:abstractNum w:abstractNumId="21" w15:restartNumberingAfterBreak="0">
+  <w:abstractNum w:abstractNumId="22" w15:restartNumberingAfterBreak="0">
     <w:nsid w:val="63B15726"/>
     <w:multiLevelType w:val="hybridMultilevel"/>
     <w:tmpl w:val="58007F88"/>
@@ -3722,7 +4575,7 @@
       </w:pPr>
     </w:lvl>
   </w:abstractNum>
-  <w:abstractNum w:abstractNumId="22" w15:restartNumberingAfterBreak="0">
+  <w:abstractNum w:abstractNumId="23" w15:restartNumberingAfterBreak="0">
     <w:nsid w:val="6B8D3F63"/>
     <w:multiLevelType w:val="singleLevel"/>
     <w:tmpl w:val="B194A53E"/>
@@ -3738,7 +4591,7 @@
       </w:rPr>
     </w:lvl>
   </w:abstractNum>
-  <w:abstractNum w:abstractNumId="23" w15:restartNumberingAfterBreak="0">
+  <w:abstractNum w:abstractNumId="24" w15:restartNumberingAfterBreak="0">
     <w:nsid w:val="6EDD5EEC"/>
     <w:multiLevelType w:val="hybridMultilevel"/>
     <w:tmpl w:val="4E381FBA"/>
@@ -3851,23 +4704,172 @@
       </w:rPr>
     </w:lvl>
   </w:abstractNum>
+  <w:abstractNum w:abstractNumId="25" w15:restartNumberingAfterBreak="0">
+    <w:nsid w:val="7E903D0B"/>
+    <w:multiLevelType w:val="multilevel"/>
+    <w:tmpl w:val="0816816E"/>
+    <w:lvl w:ilvl="0">
+      <w:start w:val="1"/>
+      <w:numFmt w:val="bullet"/>
+      <w:lvlText w:val=""/>
+      <w:lvlJc w:val="left"/>
+      <w:pPr>
+        <w:tabs>
+          <w:tab w:val="num" w:pos="720"/>
+        </w:tabs>
+        <w:ind w:left="720" w:hanging="360"/>
+      </w:pPr>
+      <w:rPr>
+        <w:rFonts w:ascii="Symbol" w:hAnsi="Symbol" w:hint="default"/>
+        <w:sz w:val="20"/>
+      </w:rPr>
+    </w:lvl>
+    <w:lvl w:ilvl="1" w:tentative="1">
+      <w:start w:val="1"/>
+      <w:numFmt w:val="bullet"/>
+      <w:lvlText w:val="o"/>
+      <w:lvlJc w:val="left"/>
+      <w:pPr>
+        <w:tabs>
+          <w:tab w:val="num" w:pos="1440"/>
+        </w:tabs>
+        <w:ind w:left="1440" w:hanging="360"/>
+      </w:pPr>
+      <w:rPr>
+        <w:rFonts w:ascii="Courier New" w:hAnsi="Courier New" w:hint="default"/>
+        <w:sz w:val="20"/>
+      </w:rPr>
+    </w:lvl>
+    <w:lvl w:ilvl="2" w:tentative="1">
+      <w:start w:val="1"/>
+      <w:numFmt w:val="bullet"/>
+      <w:lvlText w:val=""/>
+      <w:lvlJc w:val="left"/>
+      <w:pPr>
+        <w:tabs>
+          <w:tab w:val="num" w:pos="2160"/>
+        </w:tabs>
+        <w:ind w:left="2160" w:hanging="360"/>
+      </w:pPr>
+      <w:rPr>
+        <w:rFonts w:ascii="Wingdings" w:hAnsi="Wingdings" w:hint="default"/>
+        <w:sz w:val="20"/>
+      </w:rPr>
+    </w:lvl>
+    <w:lvl w:ilvl="3" w:tentative="1">
+      <w:start w:val="1"/>
+      <w:numFmt w:val="bullet"/>
+      <w:lvlText w:val=""/>
+      <w:lvlJc w:val="left"/>
+      <w:pPr>
+        <w:tabs>
+          <w:tab w:val="num" w:pos="2880"/>
+        </w:tabs>
+        <w:ind w:left="2880" w:hanging="360"/>
+      </w:pPr>
+      <w:rPr>
+        <w:rFonts w:ascii="Wingdings" w:hAnsi="Wingdings" w:hint="default"/>
+        <w:sz w:val="20"/>
+      </w:rPr>
+    </w:lvl>
+    <w:lvl w:ilvl="4" w:tentative="1">
+      <w:start w:val="1"/>
+      <w:numFmt w:val="bullet"/>
+      <w:lvlText w:val=""/>
+      <w:lvlJc w:val="left"/>
+      <w:pPr>
+        <w:tabs>
+          <w:tab w:val="num" w:pos="3600"/>
+        </w:tabs>
+        <w:ind w:left="3600" w:hanging="360"/>
+      </w:pPr>
+      <w:rPr>
+        <w:rFonts w:ascii="Wingdings" w:hAnsi="Wingdings" w:hint="default"/>
+        <w:sz w:val="20"/>
+      </w:rPr>
+    </w:lvl>
+    <w:lvl w:ilvl="5" w:tentative="1">
+      <w:start w:val="1"/>
+      <w:numFmt w:val="bullet"/>
+      <w:lvlText w:val=""/>
+      <w:lvlJc w:val="left"/>
+      <w:pPr>
+        <w:tabs>
+          <w:tab w:val="num" w:pos="4320"/>
+        </w:tabs>
+        <w:ind w:left="4320" w:hanging="360"/>
+      </w:pPr>
+      <w:rPr>
+        <w:rFonts w:ascii="Wingdings" w:hAnsi="Wingdings" w:hint="default"/>
+        <w:sz w:val="20"/>
+      </w:rPr>
+    </w:lvl>
+    <w:lvl w:ilvl="6" w:tentative="1">
+      <w:start w:val="1"/>
+      <w:numFmt w:val="bullet"/>
+      <w:lvlText w:val=""/>
+      <w:lvlJc w:val="left"/>
+      <w:pPr>
+        <w:tabs>
+          <w:tab w:val="num" w:pos="5040"/>
+        </w:tabs>
+        <w:ind w:left="5040" w:hanging="360"/>
+      </w:pPr>
+      <w:rPr>
+        <w:rFonts w:ascii="Wingdings" w:hAnsi="Wingdings" w:hint="default"/>
+        <w:sz w:val="20"/>
+      </w:rPr>
+    </w:lvl>
+    <w:lvl w:ilvl="7" w:tentative="1">
+      <w:start w:val="1"/>
+      <w:numFmt w:val="bullet"/>
+      <w:lvlText w:val=""/>
+      <w:lvlJc w:val="left"/>
+      <w:pPr>
+        <w:tabs>
+          <w:tab w:val="num" w:pos="5760"/>
+        </w:tabs>
+        <w:ind w:left="5760" w:hanging="360"/>
+      </w:pPr>
+      <w:rPr>
+        <w:rFonts w:ascii="Wingdings" w:hAnsi="Wingdings" w:hint="default"/>
+        <w:sz w:val="20"/>
+      </w:rPr>
+    </w:lvl>
+    <w:lvl w:ilvl="8" w:tentative="1">
+      <w:start w:val="1"/>
+      <w:numFmt w:val="bullet"/>
+      <w:lvlText w:val=""/>
+      <w:lvlJc w:val="left"/>
+      <w:pPr>
+        <w:tabs>
+          <w:tab w:val="num" w:pos="6480"/>
+        </w:tabs>
+        <w:ind w:left="6480" w:hanging="360"/>
+      </w:pPr>
+      <w:rPr>
+        <w:rFonts w:ascii="Wingdings" w:hAnsi="Wingdings" w:hint="default"/>
+        <w:sz w:val="20"/>
+      </w:rPr>
+    </w:lvl>
+  </w:abstractNum>
   <w:num w:numId="1" w16cid:durableId="1263606158">
-    <w:abstractNumId w:val="12"/>
+    <w:abstractNumId w:val="13"/>
   </w:num>
   <w:num w:numId="2" w16cid:durableId="604382498">
     <w:abstractNumId w:val="5"/>
   </w:num>
   <w:num w:numId="3" w16cid:durableId="1266689108">
-    <w:abstractNumId w:val="11"/>
+    <w:abstractNumId w:val="12"/>
   </w:num>
   <w:num w:numId="4" w16cid:durableId="1348022241">
-    <w:abstractNumId w:val="13"/>
+    <w:abstractNumId w:val="14"/>
   </w:num>
   <w:num w:numId="5" w16cid:durableId="323433160">
-    <w:abstractNumId w:val="23"/>
+    <w:abstractNumId w:val="24"/>
   </w:num>
   <w:num w:numId="6" w16cid:durableId="1018775708">
-    <w:abstractNumId w:val="18"/>
+    <w:abstractNumId w:val="19"/>
   </w:num>
   <w:num w:numId="7" w16cid:durableId="1559517669">
     <w:abstractNumId w:val="0"/>
@@ -3882,7 +4884,7 @@
     <w:abstractNumId w:val="1"/>
   </w:num>
   <w:num w:numId="11" w16cid:durableId="1913007812">
-    <w:abstractNumId w:val="16"/>
+    <w:abstractNumId w:val="17"/>
   </w:num>
   <w:num w:numId="12" w16cid:durableId="1756592351">
     <w:abstractNumId w:val="6"/>
@@ -3891,37 +4893,43 @@
     <w:abstractNumId w:val="3"/>
   </w:num>
   <w:num w:numId="14" w16cid:durableId="471215552">
-    <w:abstractNumId w:val="14"/>
+    <w:abstractNumId w:val="15"/>
   </w:num>
   <w:num w:numId="15" w16cid:durableId="1075057175">
     <w:abstractNumId w:val="7"/>
   </w:num>
   <w:num w:numId="16" w16cid:durableId="1875145482">
-    <w:abstractNumId w:val="19"/>
+    <w:abstractNumId w:val="20"/>
   </w:num>
   <w:num w:numId="17" w16cid:durableId="561211250">
-    <w:abstractNumId w:val="20"/>
+    <w:abstractNumId w:val="21"/>
   </w:num>
   <w:num w:numId="18" w16cid:durableId="1415515552">
-    <w:abstractNumId w:val="15"/>
+    <w:abstractNumId w:val="16"/>
   </w:num>
   <w:num w:numId="19" w16cid:durableId="664016106">
+    <w:abstractNumId w:val="23"/>
+  </w:num>
+  <w:num w:numId="20" w16cid:durableId="1179927276">
     <w:abstractNumId w:val="22"/>
   </w:num>
-  <w:num w:numId="20" w16cid:durableId="1179927276">
-    <w:abstractNumId w:val="21"/>
-  </w:num>
   <w:num w:numId="21" w16cid:durableId="1291547824">
-    <w:abstractNumId w:val="9"/>
+    <w:abstractNumId w:val="10"/>
   </w:num>
   <w:num w:numId="22" w16cid:durableId="1809712308">
     <w:abstractNumId w:val="8"/>
   </w:num>
   <w:num w:numId="23" w16cid:durableId="1012612696">
-    <w:abstractNumId w:val="17"/>
+    <w:abstractNumId w:val="18"/>
   </w:num>
   <w:num w:numId="24" w16cid:durableId="1837303667">
-    <w:abstractNumId w:val="10"/>
+    <w:abstractNumId w:val="11"/>
+  </w:num>
+  <w:num w:numId="25" w16cid:durableId="187066378">
+    <w:abstractNumId w:val="9"/>
+  </w:num>
+  <w:num w:numId="26" w16cid:durableId="223610837">
+    <w:abstractNumId w:val="25"/>
   </w:num>
 </w:numbering>
 </file>
@@ -4868,6 +5876,7 @@
     <w:rsid w:val="00193904"/>
     <w:rsid w:val="001F7F3E"/>
     <w:rsid w:val="00404124"/>
+    <w:rsid w:val="00536242"/>
     <w:rsid w:val="00E1264F"/>
   </w:rsids>
   <m:mathPr>

</xml_diff>

<commit_message>
Update Journal / Rapport
</commit_message>
<xml_diff>
--- a/Journal Et Rapport/AhmedElmoezNoomen--Nacib Mariem-rapport.docx
+++ b/Journal Et Rapport/AhmedElmoezNoomen--Nacib Mariem-rapport.docx
@@ -1016,7 +1016,6 @@
                                 </w:rPr>
                                 <w:t xml:space="preserve">Stage </w:t>
                               </w:r>
-                              <w:proofErr w:type="spellStart"/>
                               <w:proofErr w:type="gramStart"/>
                               <w:r>
                                 <w:rPr>
@@ -1028,9 +1027,8 @@
                                   <w:szCs w:val="28"/>
                                   <w:lang w:val="fr-FR"/>
                                 </w:rPr>
-                                <w:t>Ingnieur</w:t>
+                                <w:t>Ingénieur</w:t>
                               </w:r>
-                              <w:proofErr w:type="spellEnd"/>
                               <w:r>
                                 <w:rPr>
                                   <w:rFonts w:asciiTheme="majorHAnsi" w:eastAsiaTheme="majorEastAsia" w:hAnsiTheme="majorHAnsi" w:cstheme="majorBidi"/>
@@ -1268,7 +1266,6 @@
                           </w:rPr>
                           <w:t xml:space="preserve">Stage </w:t>
                         </w:r>
-                        <w:proofErr w:type="spellStart"/>
                         <w:proofErr w:type="gramStart"/>
                         <w:r>
                           <w:rPr>
@@ -1280,9 +1277,8 @@
                             <w:szCs w:val="28"/>
                             <w:lang w:val="fr-FR"/>
                           </w:rPr>
-                          <w:t>Ingnieur</w:t>
+                          <w:t>Ingénieur</w:t>
                         </w:r>
-                        <w:proofErr w:type="spellEnd"/>
                         <w:r>
                           <w:rPr>
                             <w:rFonts w:asciiTheme="majorHAnsi" w:eastAsiaTheme="majorEastAsia" w:hAnsiTheme="majorHAnsi" w:cstheme="majorBidi"/>
@@ -1678,9 +1674,8 @@
           <w:sz w:val="26"/>
           <w:lang w:val="fr-FR"/>
         </w:rPr>
-        <w:t xml:space="preserve"> Khaled </w:t>
-      </w:r>
-      <w:proofErr w:type="spellStart"/>
+        <w:t xml:space="preserve"> Khaled M</w:t>
+      </w:r>
       <w:r>
         <w:rPr>
           <w:rFonts w:ascii="Times New Roman"/>
@@ -1688,18 +1683,8 @@
           <w:sz w:val="26"/>
           <w:lang w:val="fr-FR"/>
         </w:rPr>
-        <w:t>M</w:t>
-      </w:r>
-      <w:r>
-        <w:rPr>
-          <w:rFonts w:ascii="Times New Roman"/>
-          <w:color w:val="548DD4" w:themeColor="text2" w:themeTint="99"/>
-          <w:sz w:val="26"/>
-          <w:lang w:val="fr-FR"/>
-        </w:rPr>
         <w:t>airech</w:t>
       </w:r>
-      <w:proofErr w:type="spellEnd"/>
     </w:p>
     <w:p>
       <w:pPr>
@@ -1880,27 +1865,7 @@
           <w:szCs w:val="24"/>
           <w:lang w:val="fr-FR"/>
         </w:rPr>
-        <w:t xml:space="preserve"> pour l'opportunité qui m'a été offerte et pour leur accueil chaleureux durant ces 2 mois. Je souhaite spécialement remercier Monsieur Khaled </w:t>
-      </w:r>
-      <w:proofErr w:type="spellStart"/>
-      <w:r>
-        <w:rPr>
-          <w:rFonts w:ascii="Arial" w:hAnsi="Arial" w:cs="Arial"/>
-          <w:sz w:val="24"/>
-          <w:szCs w:val="24"/>
-          <w:lang w:val="fr-FR"/>
-        </w:rPr>
-        <w:t>Mairech</w:t>
-      </w:r>
-      <w:proofErr w:type="spellEnd"/>
-      <w:r>
-        <w:rPr>
-          <w:rFonts w:ascii="Arial" w:hAnsi="Arial" w:cs="Arial"/>
-          <w:sz w:val="24"/>
-          <w:szCs w:val="24"/>
-          <w:lang w:val="fr-FR"/>
-        </w:rPr>
-        <w:t>, Chef de Département des Systèmes d'Information, pour son encadrement et son précieux dévouement dans ma formation et mon orientation.</w:t>
+        <w:t xml:space="preserve"> pour l'opportunité qui m'a été offerte et pour leur accueil chaleureux durant ces 2 mois. Je souhaite spécialement remercier Monsieur Khaled Mairech, Chef de Département des Systèmes d'Information, pour son encadrement et son précieux dévouement dans ma formation et mon orientation.</w:t>
       </w:r>
     </w:p>
     <w:p>
@@ -2634,6 +2599,7 @@
           <w:b/>
           <w:sz w:val="24"/>
           <w:szCs w:val="24"/>
+          <w:lang w:val="fr-FR"/>
         </w:rPr>
       </w:pPr>
       <w:r>
@@ -2641,35 +2607,172 @@
           <w:b/>
           <w:sz w:val="24"/>
           <w:szCs w:val="24"/>
-        </w:rPr>
-        <w:t xml:space="preserve">2.2 </w:t>
-      </w:r>
-      <w:proofErr w:type="spellStart"/>
-      <w:r>
+          <w:lang w:val="fr-FR"/>
+        </w:rPr>
+        <w:t>2.2 Présentation de la mission :</w:t>
+      </w:r>
+    </w:p>
+    <w:p>
+      <w:pPr>
+        <w:shd w:val="clear" w:color="auto" w:fill="FFFFFF"/>
         <w:rPr>
           <w:b/>
           <w:sz w:val="24"/>
           <w:szCs w:val="24"/>
         </w:rPr>
-        <w:t>Présentation</w:t>
-      </w:r>
-      <w:proofErr w:type="spellEnd"/>
+      </w:pPr>
+      <w:proofErr w:type="spellStart"/>
       <w:r>
         <w:rPr>
           <w:b/>
           <w:sz w:val="24"/>
           <w:szCs w:val="24"/>
         </w:rPr>
-        <w:t xml:space="preserve"> de la </w:t>
-      </w:r>
-      <w:proofErr w:type="gramStart"/>
+        <w:t>Développement</w:t>
+      </w:r>
+      <w:proofErr w:type="spellEnd"/>
       <w:r>
         <w:rPr>
           <w:b/>
           <w:sz w:val="24"/>
           <w:szCs w:val="24"/>
         </w:rPr>
-        <w:t>mission :</w:t>
+        <w:t xml:space="preserve"> </w:t>
+      </w:r>
+      <w:r>
+        <w:rPr>
+          <w:b/>
+          <w:sz w:val="24"/>
+          <w:szCs w:val="24"/>
+        </w:rPr>
+        <w:t>D’un Site-</w:t>
+      </w:r>
+      <w:proofErr w:type="gramStart"/>
+      <w:r>
+        <w:rPr>
+          <w:b/>
+          <w:sz w:val="24"/>
+          <w:szCs w:val="24"/>
+        </w:rPr>
+        <w:t xml:space="preserve">Web </w:t>
+      </w:r>
+      <w:r>
+        <w:rPr>
+          <w:b/>
+          <w:sz w:val="24"/>
+          <w:szCs w:val="24"/>
+        </w:rPr>
+        <w:t> :</w:t>
+      </w:r>
+      <w:proofErr w:type="gramEnd"/>
+    </w:p>
+    <w:p>
+      <w:pPr>
+        <w:shd w:val="clear" w:color="auto" w:fill="FFFFFF"/>
+        <w:rPr>
+          <w:b/>
+          <w:sz w:val="24"/>
+          <w:szCs w:val="24"/>
+          <w:lang w:val="fr-FR"/>
+        </w:rPr>
+      </w:pPr>
+    </w:p>
+    <w:p>
+      <w:pPr>
+        <w:pStyle w:val="Titre1"/>
+        <w:spacing w:line="762" w:lineRule="exact"/>
+        <w:rPr>
+          <w:sz w:val="24"/>
+          <w:szCs w:val="24"/>
+          <w:lang w:val="fr-FR"/>
+        </w:rPr>
+      </w:pPr>
+      <w:r>
+        <w:rPr>
+          <w:sz w:val="24"/>
+          <w:szCs w:val="24"/>
+          <w:lang w:val="fr-FR"/>
+        </w:rPr>
+        <w:t>La mission de développement consiste à créer un site web capable de calculer le score d'un client dans divers domaines, en se basant sur plusieurs axes.</w:t>
+      </w:r>
+    </w:p>
+    <w:p>
+      <w:pPr>
+        <w:pStyle w:val="Titre1"/>
+        <w:spacing w:line="762" w:lineRule="exact"/>
+        <w:ind w:left="0"/>
+        <w:rPr>
+          <w:sz w:val="24"/>
+          <w:szCs w:val="24"/>
+          <w:lang w:val="fr-FR"/>
+        </w:rPr>
+      </w:pPr>
+    </w:p>
+    <w:p>
+      <w:pPr>
+        <w:pStyle w:val="Titre1"/>
+        <w:spacing w:line="762" w:lineRule="exact"/>
+        <w:rPr>
+          <w:sz w:val="24"/>
+          <w:szCs w:val="24"/>
+          <w:lang w:val="fr-FR"/>
+        </w:rPr>
+      </w:pPr>
+      <w:r>
+        <w:rPr>
+          <w:sz w:val="24"/>
+          <w:szCs w:val="24"/>
+          <w:lang w:val="fr-FR"/>
+        </w:rPr>
+        <w:t>Le site web permettra aux clients de bénéficier d'une évaluation complète de leur score, en prenant en compte des critères liés à l'assistance client. Cette initiative vise à améliorer continuellement les services offerts par l'entreprise.</w:t>
+      </w:r>
+    </w:p>
+    <w:p>
+      <w:pPr>
+        <w:pStyle w:val="NormalWeb"/>
+        <w:shd w:val="clear" w:color="auto" w:fill="FFFFFF"/>
+        <w:spacing w:before="150" w:beforeAutospacing="0" w:after="150" w:afterAutospacing="0"/>
+        <w:jc w:val="both"/>
+        <w:rPr>
+          <w:rFonts w:ascii="Montserrat" w:hAnsi="Montserrat"/>
+          <w:color w:val="000000"/>
+          <w:lang w:val="fr-FR"/>
+        </w:rPr>
+      </w:pPr>
+      <w:proofErr w:type="spellStart"/>
+      <w:r>
+        <w:rPr>
+          <w:rFonts w:ascii="Montserrat" w:hAnsi="Montserrat"/>
+          <w:color w:val="000000"/>
+          <w:lang w:val="fr-FR"/>
+        </w:rPr>
+        <w:t>Topnet</w:t>
+      </w:r>
+      <w:proofErr w:type="spellEnd"/>
+      <w:r>
+        <w:rPr>
+          <w:rFonts w:ascii="Montserrat" w:hAnsi="Montserrat"/>
+          <w:color w:val="000000"/>
+          <w:lang w:val="fr-FR"/>
+        </w:rPr>
+        <w:t xml:space="preserve"> marque une nouvelle étape dans le développement de sa relation </w:t>
+      </w:r>
+      <w:proofErr w:type="gramStart"/>
+      <w:r>
+        <w:rPr>
+          <w:rFonts w:ascii="Montserrat" w:hAnsi="Montserrat"/>
+          <w:color w:val="000000"/>
+          <w:lang w:val="fr-FR"/>
+        </w:rPr>
+        <w:t xml:space="preserve">client </w:t>
+      </w:r>
+      <w:r>
+        <w:rPr>
+          <w:rFonts w:ascii="Montserrat" w:hAnsi="Montserrat"/>
+          <w:color w:val="000000"/>
+          <w:lang w:val="fr-FR"/>
+        </w:rPr>
+        <w:t>.</w:t>
       </w:r>
       <w:proofErr w:type="gramEnd"/>
     </w:p>
@@ -5048,7 +5151,7 @@
     <w:lsdException w:name="E-mail Signature" w:semiHidden="1" w:unhideWhenUsed="1"/>
     <w:lsdException w:name="HTML Top of Form" w:semiHidden="1" w:unhideWhenUsed="1"/>
     <w:lsdException w:name="HTML Bottom of Form" w:semiHidden="1" w:unhideWhenUsed="1"/>
-    <w:lsdException w:name="Normal (Web)" w:semiHidden="1" w:uiPriority="0" w:unhideWhenUsed="1"/>
+    <w:lsdException w:name="Normal (Web)" w:semiHidden="1" w:unhideWhenUsed="1"/>
     <w:lsdException w:name="HTML Acronym" w:semiHidden="1" w:unhideWhenUsed="1"/>
     <w:lsdException w:name="HTML Address" w:semiHidden="1" w:unhideWhenUsed="1"/>
     <w:lsdException w:name="HTML Cite" w:semiHidden="1" w:unhideWhenUsed="1"/>
@@ -5471,6 +5574,7 @@
   </w:style>
   <w:style w:type="paragraph" w:styleId="NormalWeb">
     <w:name w:val="Normal (Web)"/>
+    <w:uiPriority w:val="99"/>
     <w:rsid w:val="00CF7F22"/>
     <w:pPr>
       <w:widowControl/>
@@ -5846,6 +5950,13 @@
     <w:pitch w:val="variable"/>
     <w:sig w:usb0="A00002EF" w:usb1="4000204B" w:usb2="00000000" w:usb3="00000000" w:csb0="0000019F" w:csb1="00000000"/>
   </w:font>
+  <w:font w:name="Montserrat">
+    <w:altName w:val="Calibri"/>
+    <w:charset w:val="00"/>
+    <w:family w:val="auto"/>
+    <w:pitch w:val="variable"/>
+    <w:sig w:usb0="2000020F" w:usb1="00000003" w:usb2="00000000" w:usb3="00000000" w:csb0="00000197" w:csb1="00000000"/>
+  </w:font>
   <w:font w:name="Calibri Light">
     <w:panose1 w:val="020F0302020204030204"/>
     <w:charset w:val="00"/>
@@ -5877,6 +5988,7 @@
     <w:rsid w:val="001F7F3E"/>
     <w:rsid w:val="00404124"/>
     <w:rsid w:val="00536242"/>
+    <w:rsid w:val="00652557"/>
     <w:rsid w:val="00E1264F"/>
   </w:rsids>
   <m:mathPr>

</xml_diff>